<commit_message>
fix typo, amend handout
</commit_message>
<xml_diff>
--- a/workshop_handouts/OOF Workshop 02 - String class.docx
+++ b/workshop_handouts/OOF Workshop 02 - String class.docx
@@ -7167,2145 +7167,2143 @@
         </w:rPr>
         <w:t>Output:</w:t>
       </w:r>
+    </w:p>
+    <w:p>
+      <w:pPr>
+        <w:jc w:val="both"/>
+        <w:rPr>
+          <w:rFonts w:ascii="Lucida Console" w:hAnsi="Lucida Console"/>
+          <w:sz w:val="28"/>
+          <w:szCs w:val="28"/>
+        </w:rPr>
+      </w:pPr>
+    </w:p>
+    <w:p>
+      <w:pPr>
+        <w:jc w:val="both"/>
+        <w:rPr>
+          <w:rFonts w:ascii="Lucida Console" w:hAnsi="Lucida Console"/>
+          <w:sz w:val="22"/>
+          <w:szCs w:val="22"/>
+        </w:rPr>
+      </w:pPr>
+      <w:r>
+        <w:rPr>
+          <w:rFonts w:ascii="Lucida Console" w:hAnsi="Lucida Console" w:cs="Courier New"/>
+          <w:sz w:val="22"/>
+          <w:szCs w:val="22"/>
+        </w:rPr>
+        <w:tab/>
+      </w:r>
+      <w:proofErr w:type="spellStart"/>
+      <w:r>
+        <w:rPr>
+          <w:rFonts w:ascii="Courier New" w:hAnsi="Courier New" w:cs="Courier New"/>
+          <w:b/>
+        </w:rPr>
+        <w:t>System.out.println</w:t>
+      </w:r>
+      <w:proofErr w:type="spellEnd"/>
+      <w:r>
+        <w:rPr>
+          <w:rFonts w:ascii="Courier New" w:hAnsi="Courier New" w:cs="Courier New"/>
+          <w:b/>
+        </w:rPr>
+        <w:t>(</w:t>
+      </w:r>
+      <w:proofErr w:type="spellStart"/>
+      <w:r>
+        <w:rPr>
+          <w:rFonts w:ascii="Courier New" w:hAnsi="Courier New" w:cs="Courier New"/>
+          <w:b/>
+        </w:rPr>
+        <w:t>spell.lastIndexOf</w:t>
+      </w:r>
+      <w:proofErr w:type="spellEnd"/>
+      <w:r>
+        <w:rPr>
+          <w:rFonts w:ascii="Courier New" w:hAnsi="Courier New" w:cs="Courier New"/>
+          <w:b/>
+        </w:rPr>
+        <w:t>(</w:t>
+      </w:r>
+      <w:r>
+        <w:rPr>
+          <w:rFonts w:ascii="Courier New" w:hAnsi="Courier New" w:cs="Courier New"/>
+          <w:b/>
+        </w:rPr>
+        <w:t>′</w:t>
+      </w:r>
+      <w:r>
+        <w:rPr>
+          <w:rFonts w:ascii="Courier New" w:hAnsi="Courier New" w:cs="Courier New"/>
+          <w:b/>
+        </w:rPr>
+        <w:t>"′));</w:t>
+      </w:r>
+      <w:r>
+        <w:rPr>
+          <w:rFonts w:ascii="Lucida Console" w:hAnsi="Lucida Console"/>
+          <w:sz w:val="22"/>
+          <w:szCs w:val="22"/>
+        </w:rPr>
+        <w:tab/>
+      </w:r>
+      <w:r>
+        <w:rPr>
+          <w:rFonts w:ascii="Lucida Console" w:hAnsi="Lucida Console"/>
+          <w:sz w:val="22"/>
+          <w:szCs w:val="22"/>
+        </w:rPr>
+        <w:tab/>
+      </w:r>
+      <w:r>
+        <w:rPr>
+          <w:rFonts w:ascii="Arial" w:hAnsi="Arial" w:cs="Arial"/>
+          <w:i/>
+          <w:color w:val="808080"/>
+          <w:sz w:val="22"/>
+          <w:szCs w:val="22"/>
+        </w:rPr>
+        <w:t>Output:</w:t>
+      </w:r>
+    </w:p>
+    <w:p>
+      <w:pPr>
+        <w:jc w:val="both"/>
+        <w:rPr>
+          <w:rFonts w:ascii="Lucida Console" w:hAnsi="Lucida Console"/>
+          <w:sz w:val="28"/>
+          <w:szCs w:val="28"/>
+        </w:rPr>
+      </w:pPr>
+    </w:p>
+    <w:p>
+      <w:pPr>
+        <w:jc w:val="both"/>
+        <w:rPr>
+          <w:rFonts w:ascii="Lucida Console" w:hAnsi="Lucida Console"/>
+          <w:sz w:val="22"/>
+          <w:szCs w:val="22"/>
+        </w:rPr>
+      </w:pPr>
+      <w:r>
+        <w:rPr>
+          <w:rFonts w:ascii="Lucida Console" w:hAnsi="Lucida Console" w:cs="Courier New"/>
+          <w:sz w:val="22"/>
+          <w:szCs w:val="22"/>
+        </w:rPr>
+        <w:tab/>
+      </w:r>
+      <w:proofErr w:type="spellStart"/>
+      <w:r>
+        <w:rPr>
+          <w:rFonts w:ascii="Courier New" w:hAnsi="Courier New" w:cs="Courier New"/>
+          <w:b/>
+        </w:rPr>
+        <w:t>System.out.println</w:t>
+      </w:r>
+      <w:proofErr w:type="spellEnd"/>
+      <w:r>
+        <w:rPr>
+          <w:rFonts w:ascii="Courier New" w:hAnsi="Courier New" w:cs="Courier New"/>
+          <w:b/>
+        </w:rPr>
+        <w:t>(</w:t>
+      </w:r>
+      <w:proofErr w:type="spellStart"/>
+      <w:r>
+        <w:rPr>
+          <w:rFonts w:ascii="Courier New" w:hAnsi="Courier New" w:cs="Courier New"/>
+          <w:b/>
+        </w:rPr>
+        <w:t>spell.lastIndexOf</w:t>
+      </w:r>
+      <w:proofErr w:type="spellEnd"/>
+      <w:r>
+        <w:rPr>
+          <w:rFonts w:ascii="Courier New" w:hAnsi="Courier New" w:cs="Courier New"/>
+          <w:b/>
+        </w:rPr>
+        <w:t>(′e′,1</w:t>
+      </w:r>
+      <w:r>
+        <w:rPr>
+          <w:rFonts w:ascii="Courier New" w:hAnsi="Courier New" w:cs="Courier New"/>
+          <w:b/>
+        </w:rPr>
+        <w:t>3</w:t>
+      </w:r>
+      <w:r>
+        <w:rPr>
+          <w:rFonts w:ascii="Courier New" w:hAnsi="Courier New" w:cs="Courier New"/>
+          <w:b/>
+        </w:rPr>
+        <w:t>));</w:t>
+      </w:r>
+      <w:r>
+        <w:rPr>
+          <w:rFonts w:ascii="Courier New" w:hAnsi="Courier New" w:cs="Courier New"/>
+        </w:rPr>
+        <w:tab/>
+      </w:r>
+      <w:r>
+        <w:rPr>
+          <w:rFonts w:ascii="Arial" w:hAnsi="Arial" w:cs="Arial"/>
+          <w:i/>
+          <w:sz w:val="22"/>
+          <w:szCs w:val="22"/>
+        </w:rPr>
+        <w:t xml:space="preserve"> </w:t>
+      </w:r>
+      <w:r>
+        <w:rPr>
+          <w:rFonts w:ascii="Arial" w:hAnsi="Arial" w:cs="Arial"/>
+          <w:i/>
+          <w:color w:val="808080"/>
+          <w:sz w:val="22"/>
+          <w:szCs w:val="22"/>
+        </w:rPr>
+        <w:t>Output:</w:t>
+      </w:r>
+    </w:p>
+    <w:p>
+      <w:pPr>
+        <w:jc w:val="both"/>
+        <w:rPr>
+          <w:rFonts w:ascii="Lucida Console" w:hAnsi="Lucida Console"/>
+          <w:sz w:val="28"/>
+          <w:szCs w:val="28"/>
+        </w:rPr>
+      </w:pPr>
+    </w:p>
+    <w:p>
+      <w:pPr>
+        <w:jc w:val="both"/>
+        <w:rPr>
+          <w:rFonts w:ascii="Lucida Console" w:hAnsi="Lucida Console"/>
+          <w:sz w:val="22"/>
+          <w:szCs w:val="22"/>
+        </w:rPr>
+      </w:pPr>
+      <w:r>
+        <w:rPr>
+          <w:rFonts w:ascii="Lucida Console" w:hAnsi="Lucida Console" w:cs="Courier New"/>
+          <w:sz w:val="22"/>
+          <w:szCs w:val="22"/>
+        </w:rPr>
+        <w:tab/>
+      </w:r>
+      <w:proofErr w:type="spellStart"/>
+      <w:r>
+        <w:rPr>
+          <w:rFonts w:ascii="Courier New" w:hAnsi="Courier New" w:cs="Courier New"/>
+          <w:b/>
+        </w:rPr>
+        <w:t>System.out.println</w:t>
+      </w:r>
+      <w:proofErr w:type="spellEnd"/>
+      <w:r>
+        <w:rPr>
+          <w:rFonts w:ascii="Courier New" w:hAnsi="Courier New" w:cs="Courier New"/>
+          <w:b/>
+        </w:rPr>
+        <w:t>(</w:t>
+      </w:r>
+      <w:proofErr w:type="spellStart"/>
+      <w:r>
+        <w:rPr>
+          <w:rFonts w:ascii="Courier New" w:hAnsi="Courier New" w:cs="Courier New"/>
+          <w:b/>
+        </w:rPr>
+        <w:t>spell.lastIndexOf</w:t>
+      </w:r>
+      <w:proofErr w:type="spellEnd"/>
+      <w:r>
+        <w:rPr>
+          <w:rFonts w:ascii="Courier New" w:hAnsi="Courier New" w:cs="Courier New"/>
+          <w:b/>
+        </w:rPr>
+        <w:t>("</w:t>
+      </w:r>
+      <w:proofErr w:type="spellStart"/>
+      <w:r>
+        <w:rPr>
+          <w:rFonts w:ascii="Courier New" w:hAnsi="Courier New" w:cs="Courier New"/>
+          <w:b/>
+        </w:rPr>
+        <w:t>ble</w:t>
+      </w:r>
+      <w:proofErr w:type="spellEnd"/>
+      <w:r>
+        <w:rPr>
+          <w:rFonts w:ascii="Courier New" w:hAnsi="Courier New" w:cs="Courier New"/>
+          <w:b/>
+        </w:rPr>
+        <w:t>"));</w:t>
+      </w:r>
+      <w:r>
+        <w:rPr>
+          <w:rFonts w:ascii="Arial" w:hAnsi="Arial" w:cs="Arial"/>
+          <w:i/>
+          <w:sz w:val="22"/>
+          <w:szCs w:val="22"/>
+        </w:rPr>
+        <w:tab/>
+      </w:r>
+      <w:r>
+        <w:rPr>
+          <w:rFonts w:ascii="Arial" w:hAnsi="Arial" w:cs="Arial"/>
+          <w:i/>
+          <w:color w:val="808080"/>
+          <w:sz w:val="22"/>
+          <w:szCs w:val="22"/>
+        </w:rPr>
+        <w:t>Output:</w:t>
+      </w:r>
+    </w:p>
+    <w:p>
+      <w:pPr>
+        <w:jc w:val="both"/>
+        <w:rPr>
+          <w:rFonts w:ascii="Lucida Console" w:hAnsi="Lucida Console"/>
+          <w:sz w:val="28"/>
+          <w:szCs w:val="28"/>
+        </w:rPr>
+      </w:pPr>
+    </w:p>
+    <w:p>
+      <w:pPr>
+        <w:jc w:val="both"/>
+        <w:rPr>
+          <w:rFonts w:ascii="Lucida Console" w:hAnsi="Lucida Console"/>
+          <w:sz w:val="22"/>
+          <w:szCs w:val="22"/>
+        </w:rPr>
+      </w:pPr>
+      <w:r>
+        <w:rPr>
+          <w:rFonts w:ascii="Lucida Console" w:hAnsi="Lucida Console" w:cs="Courier New"/>
+          <w:sz w:val="22"/>
+          <w:szCs w:val="22"/>
+        </w:rPr>
+        <w:tab/>
+      </w:r>
+      <w:proofErr w:type="spellStart"/>
+      <w:r>
+        <w:rPr>
+          <w:rFonts w:ascii="Courier New" w:hAnsi="Courier New" w:cs="Courier New"/>
+          <w:b/>
+        </w:rPr>
+        <w:t>System.out.println</w:t>
+      </w:r>
+      <w:proofErr w:type="spellEnd"/>
+      <w:r>
+        <w:rPr>
+          <w:rFonts w:ascii="Courier New" w:hAnsi="Courier New" w:cs="Courier New"/>
+          <w:b/>
+        </w:rPr>
+        <w:t>(</w:t>
+      </w:r>
+      <w:proofErr w:type="spellStart"/>
+      <w:r>
+        <w:rPr>
+          <w:rFonts w:ascii="Courier New" w:hAnsi="Courier New" w:cs="Courier New"/>
+          <w:b/>
+        </w:rPr>
+        <w:t>spell.lastIndexOf</w:t>
+      </w:r>
+      <w:proofErr w:type="spellEnd"/>
+      <w:r>
+        <w:rPr>
+          <w:rFonts w:ascii="Courier New" w:hAnsi="Courier New" w:cs="Courier New"/>
+          <w:b/>
+        </w:rPr>
+        <w:t>("</w:t>
+      </w:r>
+      <w:r>
+        <w:rPr>
+          <w:rFonts w:ascii="Courier New" w:hAnsi="Courier New" w:cs="Courier New"/>
+          <w:b/>
+        </w:rPr>
+        <w:t>ble</w:t>
+      </w:r>
+      <w:r>
+        <w:rPr>
+          <w:rFonts w:ascii="Courier New" w:hAnsi="Courier New" w:cs="Courier New"/>
+          <w:b/>
+        </w:rPr>
+        <w:t>",</w:t>
+      </w:r>
+      <w:r>
+        <w:rPr>
+          <w:rFonts w:ascii="Courier New" w:hAnsi="Courier New" w:cs="Courier New"/>
+          <w:b/>
+        </w:rPr>
+        <w:t>4</w:t>
+      </w:r>
+      <w:r>
+        <w:rPr>
+          <w:rFonts w:ascii="Courier New" w:hAnsi="Courier New" w:cs="Courier New"/>
+          <w:b/>
+        </w:rPr>
+        <w:t>));</w:t>
+      </w:r>
+      <w:r>
+        <w:rPr>
+          <w:rFonts w:ascii="Arial" w:hAnsi="Arial" w:cs="Arial"/>
+          <w:i/>
+          <w:sz w:val="22"/>
+          <w:szCs w:val="22"/>
+        </w:rPr>
+        <w:tab/>
+      </w:r>
+      <w:r>
+        <w:rPr>
+          <w:rFonts w:ascii="Arial" w:hAnsi="Arial" w:cs="Arial"/>
+          <w:i/>
+          <w:color w:val="808080"/>
+          <w:sz w:val="22"/>
+          <w:szCs w:val="22"/>
+        </w:rPr>
+        <w:t>Output:</w:t>
+      </w:r>
+    </w:p>
+    <w:p>
+      <w:pPr>
+        <w:jc w:val="both"/>
+        <w:rPr>
+          <w:rFonts w:ascii="Lucida Console" w:hAnsi="Lucida Console"/>
+          <w:sz w:val="22"/>
+          <w:szCs w:val="22"/>
+        </w:rPr>
+      </w:pPr>
+    </w:p>
+    <w:p>
+      <w:pPr>
+        <w:jc w:val="both"/>
+        <w:rPr>
+          <w:rFonts w:ascii="Lucida Console" w:hAnsi="Lucida Console"/>
+          <w:sz w:val="22"/>
+          <w:szCs w:val="22"/>
+        </w:rPr>
+      </w:pPr>
+    </w:p>
+    <w:p>
+      <w:pPr>
+        <w:jc w:val="both"/>
+        <w:rPr>
+          <w:rFonts w:ascii="Arial" w:hAnsi="Arial" w:cs="Arial"/>
+          <w:i/>
+        </w:rPr>
+      </w:pPr>
+      <w:r>
+        <w:rPr>
+          <w:rFonts w:ascii="Lucida Console" w:hAnsi="Lucida Console" w:cs="Arial"/>
+          <w:sz w:val="22"/>
+          <w:szCs w:val="22"/>
+          <w:u w:val="single"/>
+        </w:rPr>
+        <w:br w:type="page"/>
+      </w:r>
+    </w:p>
+    <w:p>
+      <w:pPr>
+        <w:jc w:val="both"/>
+        <w:rPr>
+          <w:rFonts w:ascii="Courier New" w:hAnsi="Courier New" w:cs="Courier New"/>
+          <w:b/>
+          <w:u w:val="single"/>
+        </w:rPr>
+      </w:pPr>
+      <w:proofErr w:type="spellStart"/>
+      <w:r>
+        <w:rPr>
+          <w:rFonts w:ascii="Courier New" w:hAnsi="Courier New" w:cs="Courier New"/>
+          <w:b/>
+          <w:u w:val="single"/>
+        </w:rPr>
+        <w:lastRenderedPageBreak/>
+        <w:t>toLowerCase</w:t>
+      </w:r>
+      <w:proofErr w:type="spellEnd"/>
+      <w:r>
+        <w:rPr>
+          <w:rFonts w:ascii="Courier New" w:hAnsi="Courier New" w:cs="Courier New"/>
+          <w:b/>
+          <w:u w:val="single"/>
+        </w:rPr>
+        <w:t>()</w:t>
+      </w:r>
+      <w:r>
+        <w:rPr>
+          <w:rFonts w:ascii="Courier New" w:hAnsi="Courier New" w:cs="Courier New"/>
+          <w:b/>
+          <w:u w:val="single"/>
+        </w:rPr>
+        <w:t xml:space="preserve"> and </w:t>
+      </w:r>
+      <w:proofErr w:type="spellStart"/>
+      <w:r>
+        <w:rPr>
+          <w:rFonts w:ascii="Courier New" w:hAnsi="Courier New" w:cs="Courier New"/>
+          <w:b/>
+          <w:u w:val="single"/>
+        </w:rPr>
+        <w:t>toUpperCase</w:t>
+      </w:r>
+      <w:proofErr w:type="spellEnd"/>
+      <w:r>
+        <w:rPr>
+          <w:rFonts w:ascii="Courier New" w:hAnsi="Courier New" w:cs="Courier New"/>
+          <w:b/>
+          <w:u w:val="single"/>
+        </w:rPr>
+        <w:t>()</w:t>
+      </w:r>
+    </w:p>
+    <w:p>
+      <w:pPr>
+        <w:jc w:val="both"/>
+        <w:rPr>
+          <w:rFonts w:ascii="Lucida Console" w:hAnsi="Lucida Console"/>
+          <w:sz w:val="22"/>
+          <w:szCs w:val="22"/>
+        </w:rPr>
+      </w:pPr>
+    </w:p>
+    <w:p>
+      <w:pPr>
+        <w:jc w:val="both"/>
+        <w:rPr>
+          <w:rFonts w:ascii="Courier New" w:hAnsi="Courier New" w:cs="Courier New"/>
+          <w:b/>
+        </w:rPr>
+      </w:pPr>
+      <w:r>
+        <w:rPr>
+          <w:rFonts w:ascii="Courier New" w:hAnsi="Courier New" w:cs="Courier New"/>
+          <w:b/>
+        </w:rPr>
+        <w:tab/>
+        <w:t>String request = "Quiet please.</w:t>
+      </w:r>
+      <w:proofErr w:type="gramStart"/>
+      <w:r>
+        <w:rPr>
+          <w:rFonts w:ascii="Courier New" w:hAnsi="Courier New" w:cs="Courier New"/>
+          <w:b/>
+        </w:rPr>
+        <w:t>";</w:t>
+      </w:r>
+      <w:proofErr w:type="gramEnd"/>
+    </w:p>
+    <w:p>
+      <w:pPr>
+        <w:jc w:val="both"/>
+        <w:rPr>
+          <w:rFonts w:ascii="Courier New" w:hAnsi="Courier New" w:cs="Courier New"/>
+        </w:rPr>
+      </w:pPr>
+    </w:p>
+    <w:p>
+      <w:pPr>
+        <w:jc w:val="both"/>
+        <w:rPr>
+          <w:rFonts w:ascii="Courier New" w:hAnsi="Courier New" w:cs="Courier New"/>
+          <w:b/>
+        </w:rPr>
+      </w:pPr>
+      <w:r>
+        <w:rPr>
+          <w:rFonts w:ascii="Courier New" w:hAnsi="Courier New" w:cs="Courier New"/>
+        </w:rPr>
+        <w:tab/>
+      </w:r>
+      <w:proofErr w:type="spellStart"/>
+      <w:r>
+        <w:rPr>
+          <w:rFonts w:ascii="Courier New" w:hAnsi="Courier New" w:cs="Courier New"/>
+          <w:b/>
+        </w:rPr>
+        <w:t>System.out.println</w:t>
+      </w:r>
+      <w:proofErr w:type="spellEnd"/>
+      <w:r>
+        <w:rPr>
+          <w:rFonts w:ascii="Courier New" w:hAnsi="Courier New" w:cs="Courier New"/>
+          <w:b/>
+        </w:rPr>
+        <w:t>(</w:t>
+      </w:r>
+      <w:proofErr w:type="spellStart"/>
+      <w:r>
+        <w:rPr>
+          <w:rFonts w:ascii="Courier New" w:hAnsi="Courier New" w:cs="Courier New"/>
+          <w:b/>
+        </w:rPr>
+        <w:t>request.toUpperCase</w:t>
+      </w:r>
+      <w:proofErr w:type="spellEnd"/>
+      <w:r>
+        <w:rPr>
+          <w:rFonts w:ascii="Courier New" w:hAnsi="Courier New" w:cs="Courier New"/>
+          <w:b/>
+        </w:rPr>
+        <w:t>()</w:t>
+      </w:r>
+      <w:proofErr w:type="gramStart"/>
+      <w:r>
+        <w:rPr>
+          <w:rFonts w:ascii="Courier New" w:hAnsi="Courier New" w:cs="Courier New"/>
+          <w:b/>
+        </w:rPr>
+        <w:t>);</w:t>
+      </w:r>
+      <w:proofErr w:type="gramEnd"/>
+    </w:p>
+    <w:p>
+      <w:pPr>
+        <w:jc w:val="both"/>
+        <w:rPr>
+          <w:rFonts w:ascii="Lucida Console" w:hAnsi="Lucida Console"/>
+          <w:sz w:val="22"/>
+          <w:szCs w:val="22"/>
+        </w:rPr>
+      </w:pPr>
+    </w:p>
+    <w:p>
+      <w:pPr>
+        <w:ind w:left="567" w:firstLine="567"/>
+        <w:jc w:val="both"/>
+        <w:rPr>
+          <w:rFonts w:ascii="Arial" w:hAnsi="Arial" w:cs="Arial"/>
+          <w:i/>
+          <w:color w:val="808080"/>
+        </w:rPr>
+      </w:pPr>
+      <w:r>
+        <w:rPr>
+          <w:rFonts w:ascii="Arial" w:hAnsi="Arial" w:cs="Arial"/>
+          <w:i/>
+          <w:color w:val="808080"/>
+        </w:rPr>
+        <w:t>Output: QUIET PLEASE.</w:t>
+      </w:r>
+    </w:p>
+    <w:p>
+      <w:pPr>
+        <w:jc w:val="both"/>
+        <w:rPr>
+          <w:rFonts w:ascii="Lucida Console" w:hAnsi="Lucida Console"/>
+          <w:sz w:val="22"/>
+          <w:szCs w:val="22"/>
+        </w:rPr>
+      </w:pPr>
+    </w:p>
+    <w:p>
+      <w:pPr>
+        <w:jc w:val="both"/>
+        <w:rPr>
+          <w:rFonts w:ascii="Lucida Console" w:hAnsi="Lucida Console"/>
+          <w:b/>
+          <w:sz w:val="22"/>
+          <w:szCs w:val="22"/>
+        </w:rPr>
+      </w:pPr>
+      <w:r>
+        <w:rPr>
+          <w:rFonts w:ascii="Lucida Console" w:hAnsi="Lucida Console" w:cs="Courier New"/>
+          <w:sz w:val="22"/>
+          <w:szCs w:val="22"/>
+        </w:rPr>
+        <w:tab/>
+      </w:r>
+      <w:proofErr w:type="spellStart"/>
+      <w:r>
+        <w:rPr>
+          <w:rFonts w:ascii="Courier New" w:hAnsi="Courier New" w:cs="Courier New"/>
+          <w:b/>
+        </w:rPr>
+        <w:t>System.out.println</w:t>
+      </w:r>
+      <w:proofErr w:type="spellEnd"/>
+      <w:r>
+        <w:rPr>
+          <w:rFonts w:ascii="Courier New" w:hAnsi="Courier New" w:cs="Courier New"/>
+          <w:b/>
+        </w:rPr>
+        <w:t>(request</w:t>
+      </w:r>
+      <w:proofErr w:type="gramStart"/>
+      <w:r>
+        <w:rPr>
+          <w:rFonts w:ascii="Courier New" w:hAnsi="Courier New" w:cs="Courier New"/>
+          <w:b/>
+        </w:rPr>
+        <w:t>);</w:t>
+      </w:r>
+      <w:proofErr w:type="gramEnd"/>
+    </w:p>
+    <w:p>
+      <w:pPr>
+        <w:jc w:val="both"/>
+        <w:rPr>
+          <w:rFonts w:ascii="Lucida Console" w:hAnsi="Lucida Console"/>
+          <w:sz w:val="22"/>
+          <w:szCs w:val="22"/>
+        </w:rPr>
+      </w:pPr>
+    </w:p>
+    <w:p>
+      <w:pPr>
+        <w:ind w:left="567" w:firstLine="567"/>
+        <w:jc w:val="both"/>
+        <w:rPr>
+          <w:rFonts w:ascii="Arial" w:hAnsi="Arial" w:cs="Arial"/>
+          <w:i/>
+          <w:color w:val="808080"/>
+        </w:rPr>
+      </w:pPr>
+      <w:r>
+        <w:rPr>
+          <w:rFonts w:ascii="Arial" w:hAnsi="Arial" w:cs="Arial"/>
+          <w:i/>
+          <w:color w:val="808080"/>
+        </w:rPr>
+        <w:t>Output: Quiet please.       (</w:t>
+      </w:r>
+      <w:r>
+        <w:rPr>
+          <w:rFonts w:ascii="Arial" w:hAnsi="Arial" w:cs="Arial"/>
+          <w:b/>
+          <w:i/>
+          <w:color w:val="808080"/>
+        </w:rPr>
+        <w:t>Note the original string is not changed</w:t>
+      </w:r>
+      <w:r>
+        <w:rPr>
+          <w:rFonts w:ascii="Arial" w:hAnsi="Arial" w:cs="Arial"/>
+          <w:b/>
+          <w:i/>
+          <w:color w:val="808080"/>
+        </w:rPr>
+        <w:t>!</w:t>
+      </w:r>
+      <w:r>
+        <w:rPr>
+          <w:rFonts w:ascii="Arial" w:hAnsi="Arial" w:cs="Arial"/>
+          <w:i/>
+          <w:color w:val="808080"/>
+        </w:rPr>
+        <w:t>)</w:t>
+      </w:r>
+    </w:p>
+    <w:p>
+      <w:pPr>
+        <w:jc w:val="both"/>
+        <w:rPr>
+          <w:rFonts w:ascii="Lucida Console" w:hAnsi="Lucida Console"/>
+          <w:sz w:val="22"/>
+          <w:szCs w:val="22"/>
+        </w:rPr>
+      </w:pPr>
+    </w:p>
+    <w:p>
+      <w:pPr>
+        <w:jc w:val="both"/>
+        <w:rPr>
+          <w:rFonts w:ascii="Courier New" w:hAnsi="Courier New" w:cs="Courier New"/>
+          <w:b/>
+        </w:rPr>
+      </w:pPr>
+      <w:r>
+        <w:rPr>
+          <w:rFonts w:ascii="Lucida Console" w:hAnsi="Lucida Console" w:cs="Courier New"/>
+          <w:sz w:val="22"/>
+          <w:szCs w:val="22"/>
+        </w:rPr>
+        <w:tab/>
+      </w:r>
+      <w:r>
+        <w:rPr>
+          <w:rFonts w:ascii="Courier New" w:hAnsi="Courier New" w:cs="Courier New"/>
+          <w:b/>
+        </w:rPr>
+        <w:t xml:space="preserve">request = </w:t>
+      </w:r>
+      <w:proofErr w:type="spellStart"/>
+      <w:r>
+        <w:rPr>
+          <w:rFonts w:ascii="Courier New" w:hAnsi="Courier New" w:cs="Courier New"/>
+          <w:b/>
+        </w:rPr>
+        <w:t>request.toUpperCase</w:t>
+      </w:r>
+      <w:proofErr w:type="spellEnd"/>
+      <w:r>
+        <w:rPr>
+          <w:rFonts w:ascii="Courier New" w:hAnsi="Courier New" w:cs="Courier New"/>
+          <w:b/>
+        </w:rPr>
+        <w:t>(</w:t>
+      </w:r>
+      <w:proofErr w:type="gramStart"/>
+      <w:r>
+        <w:rPr>
+          <w:rFonts w:ascii="Courier New" w:hAnsi="Courier New" w:cs="Courier New"/>
+          <w:b/>
+        </w:rPr>
+        <w:t>);</w:t>
+      </w:r>
+      <w:proofErr w:type="gramEnd"/>
+    </w:p>
+    <w:p>
+      <w:pPr>
+        <w:jc w:val="both"/>
+        <w:rPr>
+          <w:rFonts w:ascii="Courier New" w:hAnsi="Courier New" w:cs="Courier New"/>
+          <w:b/>
+        </w:rPr>
+      </w:pPr>
+      <w:r>
+        <w:rPr>
+          <w:rFonts w:ascii="Courier New" w:hAnsi="Courier New" w:cs="Courier New"/>
+        </w:rPr>
+        <w:tab/>
+      </w:r>
+      <w:proofErr w:type="spellStart"/>
+      <w:r>
+        <w:rPr>
+          <w:rFonts w:ascii="Courier New" w:hAnsi="Courier New" w:cs="Courier New"/>
+          <w:b/>
+        </w:rPr>
+        <w:t>System.out.println</w:t>
+      </w:r>
+      <w:proofErr w:type="spellEnd"/>
+      <w:r>
+        <w:rPr>
+          <w:rFonts w:ascii="Courier New" w:hAnsi="Courier New" w:cs="Courier New"/>
+          <w:b/>
+        </w:rPr>
+        <w:t>(request</w:t>
+      </w:r>
+      <w:proofErr w:type="gramStart"/>
+      <w:r>
+        <w:rPr>
+          <w:rFonts w:ascii="Courier New" w:hAnsi="Courier New" w:cs="Courier New"/>
+          <w:b/>
+        </w:rPr>
+        <w:t>);</w:t>
+      </w:r>
+      <w:proofErr w:type="gramEnd"/>
+    </w:p>
+    <w:p>
+      <w:pPr>
+        <w:jc w:val="both"/>
+        <w:rPr>
+          <w:rFonts w:ascii="Lucida Console" w:hAnsi="Lucida Console"/>
+          <w:sz w:val="22"/>
+          <w:szCs w:val="22"/>
+        </w:rPr>
+      </w:pPr>
+    </w:p>
+    <w:p>
+      <w:pPr>
+        <w:ind w:left="567" w:firstLine="567"/>
+        <w:jc w:val="both"/>
+        <w:rPr>
+          <w:rFonts w:ascii="Arial" w:hAnsi="Arial" w:cs="Arial"/>
+          <w:i/>
+          <w:color w:val="808080"/>
+        </w:rPr>
+      </w:pPr>
+      <w:r>
+        <w:rPr>
+          <w:rFonts w:ascii="Arial" w:hAnsi="Arial" w:cs="Arial"/>
+          <w:i/>
+          <w:color w:val="808080"/>
+        </w:rPr>
+        <w:t>Output:</w:t>
+      </w:r>
+    </w:p>
+    <w:p>
+      <w:pPr>
+        <w:jc w:val="both"/>
+        <w:rPr>
+          <w:rFonts w:ascii="Lucida Console" w:hAnsi="Lucida Console"/>
+          <w:sz w:val="22"/>
+          <w:szCs w:val="22"/>
+        </w:rPr>
+      </w:pPr>
+    </w:p>
+    <w:p>
+      <w:pPr>
+        <w:jc w:val="both"/>
+        <w:rPr>
+          <w:rFonts w:ascii="Lucida Console" w:hAnsi="Lucida Console"/>
+          <w:b/>
+          <w:sz w:val="22"/>
+          <w:szCs w:val="22"/>
+        </w:rPr>
+      </w:pPr>
+      <w:r>
+        <w:rPr>
+          <w:rFonts w:ascii="Lucida Console" w:hAnsi="Lucida Console" w:cs="Courier New"/>
+          <w:sz w:val="22"/>
+          <w:szCs w:val="22"/>
+        </w:rPr>
+        <w:tab/>
+      </w:r>
+      <w:proofErr w:type="spellStart"/>
+      <w:r>
+        <w:rPr>
+          <w:rFonts w:ascii="Courier New" w:hAnsi="Courier New" w:cs="Courier New"/>
+          <w:b/>
+        </w:rPr>
+        <w:t>System.out.println</w:t>
+      </w:r>
+      <w:proofErr w:type="spellEnd"/>
+      <w:r>
+        <w:rPr>
+          <w:rFonts w:ascii="Courier New" w:hAnsi="Courier New" w:cs="Courier New"/>
+          <w:b/>
+        </w:rPr>
+        <w:t>("3 2 1 BLAST OFF!".</w:t>
+      </w:r>
+      <w:proofErr w:type="spellStart"/>
+      <w:r>
+        <w:rPr>
+          <w:rFonts w:ascii="Courier New" w:hAnsi="Courier New" w:cs="Courier New"/>
+          <w:b/>
+        </w:rPr>
+        <w:t>toLowerCase</w:t>
+      </w:r>
+      <w:proofErr w:type="spellEnd"/>
+      <w:r>
+        <w:rPr>
+          <w:rFonts w:ascii="Courier New" w:hAnsi="Courier New" w:cs="Courier New"/>
+          <w:b/>
+        </w:rPr>
+        <w:t>()</w:t>
+      </w:r>
+      <w:proofErr w:type="gramStart"/>
+      <w:r>
+        <w:rPr>
+          <w:rFonts w:ascii="Courier New" w:hAnsi="Courier New" w:cs="Courier New"/>
+          <w:b/>
+        </w:rPr>
+        <w:t>);</w:t>
+      </w:r>
+      <w:proofErr w:type="gramEnd"/>
+    </w:p>
+    <w:p>
+      <w:pPr>
+        <w:ind w:left="720" w:firstLine="720"/>
+        <w:jc w:val="both"/>
+        <w:rPr>
+          <w:rFonts w:ascii="Arial" w:hAnsi="Arial" w:cs="Arial"/>
+          <w:i/>
+        </w:rPr>
+      </w:pPr>
+    </w:p>
+    <w:p>
+      <w:pPr>
+        <w:ind w:left="567" w:firstLine="567"/>
+        <w:jc w:val="both"/>
+        <w:rPr>
+          <w:rFonts w:ascii="Arial" w:hAnsi="Arial" w:cs="Arial"/>
+          <w:i/>
+          <w:color w:val="808080"/>
+        </w:rPr>
+      </w:pPr>
+      <w:r>
+        <w:rPr>
+          <w:rFonts w:ascii="Arial" w:hAnsi="Arial" w:cs="Arial"/>
+          <w:i/>
+          <w:color w:val="808080"/>
+        </w:rPr>
+        <w:t>Output:</w:t>
+      </w:r>
+    </w:p>
+    <w:p>
+      <w:pPr>
+        <w:jc w:val="both"/>
+        <w:rPr>
+          <w:rFonts w:ascii="Courier New" w:hAnsi="Courier New" w:cs="Courier New"/>
+          <w:b/>
+        </w:rPr>
+      </w:pPr>
+      <w:r>
+        <w:rPr>
+          <w:rFonts w:ascii="Courier New" w:hAnsi="Courier New" w:cs="Courier New"/>
+          <w:b/>
+        </w:rPr>
+        <w:t>----------------------------------------------------------------</w:t>
+      </w:r>
+    </w:p>
+    <w:p>
+      <w:pPr>
+        <w:jc w:val="both"/>
+        <w:rPr>
+          <w:rFonts w:ascii="Arial" w:hAnsi="Arial" w:cs="Arial"/>
+          <w:u w:val="single"/>
+        </w:rPr>
+      </w:pPr>
+    </w:p>
+    <w:p>
+      <w:pPr>
+        <w:jc w:val="both"/>
+        <w:rPr>
+          <w:rFonts w:ascii="Courier New" w:hAnsi="Courier New" w:cs="Courier New"/>
+          <w:b/>
+          <w:u w:val="single"/>
+        </w:rPr>
+      </w:pPr>
+      <w:r>
+        <w:rPr>
+          <w:rFonts w:ascii="Courier New" w:hAnsi="Courier New" w:cs="Courier New"/>
+          <w:b/>
+          <w:u w:val="single"/>
+        </w:rPr>
+        <w:t>r</w:t>
+      </w:r>
+      <w:r>
+        <w:rPr>
+          <w:rFonts w:ascii="Courier New" w:hAnsi="Courier New" w:cs="Courier New"/>
+          <w:b/>
+          <w:u w:val="single"/>
+        </w:rPr>
+        <w:t>eplace</w:t>
+      </w:r>
+      <w:r>
+        <w:rPr>
+          <w:rFonts w:ascii="Courier New" w:hAnsi="Courier New" w:cs="Courier New"/>
+          <w:b/>
+          <w:u w:val="single"/>
+        </w:rPr>
+        <w:t>()</w:t>
+      </w:r>
+    </w:p>
+    <w:p>
+      <w:pPr>
+        <w:jc w:val="both"/>
+        <w:rPr>
+          <w:rFonts w:ascii="Lucida Console" w:hAnsi="Lucida Console"/>
+          <w:sz w:val="22"/>
+          <w:szCs w:val="22"/>
+        </w:rPr>
+      </w:pPr>
+    </w:p>
+    <w:p>
+      <w:pPr>
+        <w:jc w:val="both"/>
+        <w:rPr>
+          <w:rFonts w:ascii="Courier New" w:hAnsi="Courier New" w:cs="Courier New"/>
+          <w:b/>
+        </w:rPr>
+      </w:pPr>
+      <w:r>
+        <w:rPr>
+          <w:rFonts w:ascii="Courier New" w:hAnsi="Courier New" w:cs="Courier New"/>
+          <w:b/>
+        </w:rPr>
+        <w:tab/>
+        <w:t>String state = "</w:t>
+      </w:r>
+      <w:r>
+        <w:rPr>
+          <w:rFonts w:ascii="Courier New" w:hAnsi="Courier New" w:cs="Courier New"/>
+          <w:b/>
+        </w:rPr>
+        <w:t>I think therefore I exist!</w:t>
+      </w:r>
+      <w:proofErr w:type="gramStart"/>
+      <w:r>
+        <w:rPr>
+          <w:rFonts w:ascii="Courier New" w:hAnsi="Courier New" w:cs="Courier New"/>
+          <w:b/>
+        </w:rPr>
+        <w:t>";</w:t>
+      </w:r>
+      <w:proofErr w:type="gramEnd"/>
+    </w:p>
+    <w:p>
+      <w:pPr>
+        <w:jc w:val="both"/>
+        <w:rPr>
+          <w:rFonts w:ascii="Lucida Console" w:hAnsi="Lucida Console"/>
+          <w:sz w:val="22"/>
+          <w:szCs w:val="22"/>
+        </w:rPr>
+      </w:pPr>
+    </w:p>
+    <w:p>
+      <w:pPr>
+        <w:jc w:val="both"/>
+        <w:rPr>
+          <w:rFonts w:ascii="Lucida Console" w:hAnsi="Lucida Console"/>
+          <w:b/>
+          <w:sz w:val="22"/>
+          <w:szCs w:val="22"/>
+        </w:rPr>
+      </w:pPr>
+      <w:r>
+        <w:rPr>
+          <w:rFonts w:ascii="Courier New" w:hAnsi="Courier New" w:cs="Courier New"/>
+          <w:sz w:val="22"/>
+          <w:szCs w:val="22"/>
+        </w:rPr>
+        <w:tab/>
+      </w:r>
+      <w:proofErr w:type="spellStart"/>
+      <w:r>
+        <w:rPr>
+          <w:rFonts w:ascii="Courier New" w:hAnsi="Courier New" w:cs="Courier New"/>
+          <w:b/>
+        </w:rPr>
+        <w:t>System.out.println</w:t>
+      </w:r>
+      <w:proofErr w:type="spellEnd"/>
+      <w:r>
+        <w:rPr>
+          <w:rFonts w:ascii="Courier New" w:hAnsi="Courier New" w:cs="Courier New"/>
+          <w:b/>
+        </w:rPr>
+        <w:t>(</w:t>
+      </w:r>
+      <w:proofErr w:type="spellStart"/>
+      <w:r>
+        <w:rPr>
+          <w:rFonts w:ascii="Courier New" w:hAnsi="Courier New" w:cs="Courier New"/>
+          <w:b/>
+        </w:rPr>
+        <w:t>state</w:t>
+      </w:r>
+      <w:r>
+        <w:rPr>
+          <w:rFonts w:ascii="Courier New" w:hAnsi="Courier New" w:cs="Courier New"/>
+          <w:b/>
+        </w:rPr>
+        <w:t>.</w:t>
+      </w:r>
+      <w:r>
+        <w:rPr>
+          <w:rFonts w:ascii="Courier New" w:hAnsi="Courier New" w:cs="Courier New"/>
+          <w:b/>
+        </w:rPr>
+        <w:t>replace</w:t>
+      </w:r>
+      <w:proofErr w:type="spellEnd"/>
+      <w:r>
+        <w:rPr>
+          <w:rFonts w:ascii="Courier New" w:hAnsi="Courier New" w:cs="Courier New"/>
+          <w:b/>
+        </w:rPr>
+        <w:t>(′I′,′U′</w:t>
+      </w:r>
+      <w:r>
+        <w:rPr>
+          <w:rFonts w:ascii="Courier New" w:hAnsi="Courier New" w:cs="Courier New"/>
+          <w:b/>
+        </w:rPr>
+        <w:t>)</w:t>
+      </w:r>
+      <w:proofErr w:type="gramStart"/>
+      <w:r>
+        <w:rPr>
+          <w:rFonts w:ascii="Courier New" w:hAnsi="Courier New" w:cs="Courier New"/>
+          <w:b/>
+        </w:rPr>
+        <w:t>)</w:t>
+      </w:r>
+      <w:r>
+        <w:rPr>
+          <w:rFonts w:ascii="Courier New" w:hAnsi="Courier New" w:cs="Courier New"/>
+          <w:b/>
+        </w:rPr>
+        <w:t>;</w:t>
+      </w:r>
+      <w:proofErr w:type="gramEnd"/>
+    </w:p>
+    <w:p>
+      <w:pPr>
+        <w:jc w:val="both"/>
+        <w:rPr>
+          <w:rFonts w:ascii="Lucida Console" w:hAnsi="Lucida Console"/>
+          <w:b/>
+          <w:sz w:val="22"/>
+          <w:szCs w:val="22"/>
+        </w:rPr>
+      </w:pPr>
+    </w:p>
+    <w:p>
+      <w:pPr>
+        <w:ind w:left="567" w:firstLine="567"/>
+        <w:jc w:val="both"/>
+        <w:rPr>
+          <w:rFonts w:ascii="Arial" w:hAnsi="Arial" w:cs="Arial"/>
+          <w:i/>
+          <w:color w:val="808080"/>
+        </w:rPr>
+      </w:pPr>
+      <w:r>
+        <w:rPr>
+          <w:rFonts w:ascii="Arial" w:hAnsi="Arial" w:cs="Arial"/>
+          <w:i/>
+          <w:color w:val="808080"/>
+        </w:rPr>
+        <w:t>Output</w:t>
+      </w:r>
+      <w:r>
+        <w:rPr>
+          <w:rFonts w:ascii="Arial" w:hAnsi="Arial" w:cs="Arial"/>
+          <w:i/>
+          <w:color w:val="808080"/>
+        </w:rPr>
+        <w:t>: U think therefore U exist!</w:t>
+      </w:r>
+    </w:p>
+    <w:p>
+      <w:pPr>
+        <w:jc w:val="both"/>
+        <w:rPr>
+          <w:rFonts w:ascii="Lucida Console" w:hAnsi="Lucida Console"/>
+          <w:sz w:val="22"/>
+          <w:szCs w:val="22"/>
+        </w:rPr>
+      </w:pPr>
+    </w:p>
+    <w:p>
+      <w:pPr>
+        <w:jc w:val="both"/>
+        <w:rPr>
+          <w:rFonts w:ascii="Courier New" w:hAnsi="Courier New" w:cs="Courier New"/>
+          <w:b/>
+        </w:rPr>
+      </w:pPr>
+      <w:r>
+        <w:rPr>
+          <w:rFonts w:ascii="Courier New" w:hAnsi="Courier New" w:cs="Courier New"/>
+          <w:sz w:val="22"/>
+          <w:szCs w:val="22"/>
+        </w:rPr>
+        <w:tab/>
+      </w:r>
+      <w:proofErr w:type="spellStart"/>
+      <w:r>
+        <w:rPr>
+          <w:rFonts w:ascii="Courier New" w:hAnsi="Courier New" w:cs="Courier New"/>
+          <w:b/>
+        </w:rPr>
+        <w:t>System.out.println</w:t>
+      </w:r>
+      <w:proofErr w:type="spellEnd"/>
+      <w:r>
+        <w:rPr>
+          <w:rFonts w:ascii="Courier New" w:hAnsi="Courier New" w:cs="Courier New"/>
+          <w:b/>
+        </w:rPr>
+        <w:t>(state</w:t>
+      </w:r>
+      <w:proofErr w:type="gramStart"/>
+      <w:r>
+        <w:rPr>
+          <w:rFonts w:ascii="Courier New" w:hAnsi="Courier New" w:cs="Courier New"/>
+          <w:b/>
+        </w:rPr>
+        <w:t>);</w:t>
+      </w:r>
+      <w:proofErr w:type="gramEnd"/>
+    </w:p>
+    <w:p>
+      <w:pPr>
+        <w:jc w:val="both"/>
+        <w:rPr>
+          <w:rFonts w:ascii="Lucida Console" w:hAnsi="Lucida Console"/>
+          <w:sz w:val="22"/>
+          <w:szCs w:val="22"/>
+        </w:rPr>
+      </w:pPr>
+    </w:p>
+    <w:p>
+      <w:pPr>
+        <w:ind w:left="567" w:firstLine="567"/>
+        <w:jc w:val="both"/>
+        <w:rPr>
+          <w:rFonts w:ascii="Arial" w:hAnsi="Arial" w:cs="Arial"/>
+          <w:i/>
+          <w:color w:val="808080"/>
+        </w:rPr>
+      </w:pPr>
+      <w:r>
+        <w:rPr>
+          <w:rFonts w:ascii="Arial" w:hAnsi="Arial" w:cs="Arial"/>
+          <w:i/>
+          <w:color w:val="808080"/>
+        </w:rPr>
+        <w:t xml:space="preserve">Output: </w:t>
+      </w:r>
+    </w:p>
+    <w:p>
+      <w:pPr>
+        <w:jc w:val="both"/>
+        <w:rPr>
+          <w:rFonts w:ascii="Lucida Console" w:hAnsi="Lucida Console"/>
+          <w:sz w:val="22"/>
+          <w:szCs w:val="22"/>
+        </w:rPr>
+      </w:pPr>
+    </w:p>
+    <w:p>
+      <w:pPr>
+        <w:jc w:val="both"/>
+        <w:rPr>
+          <w:rFonts w:ascii="Courier New" w:hAnsi="Courier New" w:cs="Courier New"/>
+          <w:b/>
+        </w:rPr>
+      </w:pPr>
+      <w:r>
+        <w:rPr>
+          <w:rFonts w:ascii="Courier New" w:hAnsi="Courier New" w:cs="Courier New"/>
+          <w:sz w:val="22"/>
+          <w:szCs w:val="22"/>
+        </w:rPr>
+        <w:tab/>
+      </w:r>
+      <w:r>
+        <w:rPr>
+          <w:rFonts w:ascii="Courier New" w:hAnsi="Courier New" w:cs="Courier New"/>
+          <w:b/>
+        </w:rPr>
+        <w:t xml:space="preserve">state = </w:t>
+      </w:r>
+      <w:proofErr w:type="spellStart"/>
+      <w:r>
+        <w:rPr>
+          <w:rFonts w:ascii="Courier New" w:hAnsi="Courier New" w:cs="Courier New"/>
+          <w:b/>
+        </w:rPr>
+        <w:t>state.replace</w:t>
+      </w:r>
+      <w:proofErr w:type="spellEnd"/>
+      <w:r>
+        <w:rPr>
+          <w:rFonts w:ascii="Courier New" w:hAnsi="Courier New" w:cs="Courier New"/>
+          <w:b/>
+        </w:rPr>
+        <w:t>(′I′,′Q′</w:t>
+      </w:r>
+      <w:proofErr w:type="gramStart"/>
+      <w:r>
+        <w:rPr>
+          <w:rFonts w:ascii="Courier New" w:hAnsi="Courier New" w:cs="Courier New"/>
+          <w:b/>
+        </w:rPr>
+        <w:t>);</w:t>
+      </w:r>
+      <w:proofErr w:type="gramEnd"/>
+    </w:p>
+    <w:p>
+      <w:pPr>
+        <w:jc w:val="both"/>
+        <w:rPr>
+          <w:rFonts w:ascii="Courier New" w:hAnsi="Courier New" w:cs="Courier New"/>
+          <w:b/>
+        </w:rPr>
+      </w:pPr>
+      <w:r>
+        <w:rPr>
+          <w:rFonts w:ascii="Courier New" w:hAnsi="Courier New" w:cs="Courier New"/>
+        </w:rPr>
+        <w:tab/>
+      </w:r>
+      <w:proofErr w:type="spellStart"/>
+      <w:r>
+        <w:rPr>
+          <w:rFonts w:ascii="Courier New" w:hAnsi="Courier New" w:cs="Courier New"/>
+          <w:b/>
+        </w:rPr>
+        <w:t>System.out.println</w:t>
+      </w:r>
+      <w:proofErr w:type="spellEnd"/>
+      <w:r>
+        <w:rPr>
+          <w:rFonts w:ascii="Courier New" w:hAnsi="Courier New" w:cs="Courier New"/>
+          <w:b/>
+        </w:rPr>
+        <w:t>(state</w:t>
+      </w:r>
+      <w:proofErr w:type="gramStart"/>
+      <w:r>
+        <w:rPr>
+          <w:rFonts w:ascii="Courier New" w:hAnsi="Courier New" w:cs="Courier New"/>
+          <w:b/>
+        </w:rPr>
+        <w:t>);</w:t>
+      </w:r>
+      <w:proofErr w:type="gramEnd"/>
+    </w:p>
+    <w:p>
+      <w:pPr>
+        <w:jc w:val="both"/>
+        <w:rPr>
+          <w:rFonts w:ascii="Lucida Console" w:hAnsi="Lucida Console"/>
+          <w:sz w:val="22"/>
+          <w:szCs w:val="22"/>
+        </w:rPr>
+      </w:pPr>
+    </w:p>
+    <w:p>
+      <w:pPr>
+        <w:ind w:left="567" w:firstLine="567"/>
+        <w:jc w:val="both"/>
+        <w:rPr>
+          <w:rFonts w:ascii="Lucida Console" w:hAnsi="Lucida Console"/>
+          <w:color w:val="808080"/>
+          <w:sz w:val="22"/>
+          <w:szCs w:val="22"/>
+        </w:rPr>
+      </w:pPr>
+      <w:r>
+        <w:rPr>
+          <w:rFonts w:ascii="Arial" w:hAnsi="Arial" w:cs="Arial"/>
+          <w:i/>
+          <w:color w:val="808080"/>
+        </w:rPr>
+        <w:t>Output:</w:t>
+      </w:r>
+    </w:p>
+    <w:p>
+      <w:pPr>
+        <w:jc w:val="both"/>
+        <w:rPr>
+          <w:rFonts w:ascii="Lucida Console" w:hAnsi="Lucida Console"/>
+          <w:sz w:val="22"/>
+          <w:szCs w:val="22"/>
+        </w:rPr>
+      </w:pPr>
+    </w:p>
+    <w:p>
+      <w:pPr>
+        <w:jc w:val="both"/>
+        <w:rPr>
+          <w:rFonts w:ascii="Courier New" w:hAnsi="Courier New" w:cs="Courier New"/>
+          <w:b/>
+        </w:rPr>
+      </w:pPr>
+      <w:r>
+        <w:rPr>
+          <w:rFonts w:ascii="Courier New" w:hAnsi="Courier New" w:cs="Courier New"/>
+          <w:sz w:val="22"/>
+          <w:szCs w:val="22"/>
+        </w:rPr>
+        <w:tab/>
+      </w:r>
+      <w:proofErr w:type="spellStart"/>
+      <w:r>
+        <w:rPr>
+          <w:rFonts w:ascii="Courier New" w:hAnsi="Courier New" w:cs="Courier New"/>
+          <w:b/>
+        </w:rPr>
+        <w:t>System.out.println</w:t>
+      </w:r>
+      <w:proofErr w:type="spellEnd"/>
+      <w:r>
+        <w:rPr>
+          <w:rFonts w:ascii="Courier New" w:hAnsi="Courier New" w:cs="Courier New"/>
+          <w:b/>
+        </w:rPr>
+        <w:t xml:space="preserve">("computer </w:t>
+      </w:r>
+      <w:proofErr w:type="spellStart"/>
+      <w:r>
+        <w:rPr>
+          <w:rFonts w:ascii="Courier New" w:hAnsi="Courier New" w:cs="Courier New"/>
+          <w:b/>
+        </w:rPr>
+        <w:t>part".replace</w:t>
+      </w:r>
+      <w:proofErr w:type="spellEnd"/>
+      <w:r>
+        <w:rPr>
+          <w:rFonts w:ascii="Courier New" w:hAnsi="Courier New" w:cs="Courier New"/>
+          <w:b/>
+        </w:rPr>
+        <w:t>(</w:t>
+      </w:r>
+      <w:r>
+        <w:rPr>
+          <w:rFonts w:ascii="Courier New" w:hAnsi="Courier New" w:cs="Courier New"/>
+          <w:b/>
+        </w:rPr>
+        <w:t>′</w:t>
+      </w:r>
+      <w:proofErr w:type="spellStart"/>
+      <w:r>
+        <w:rPr>
+          <w:rFonts w:ascii="Courier New" w:hAnsi="Courier New" w:cs="Courier New"/>
+          <w:b/>
+        </w:rPr>
+        <w:t>p′,′m</w:t>
+      </w:r>
+      <w:proofErr w:type="spellEnd"/>
+      <w:r>
+        <w:rPr>
+          <w:rFonts w:ascii="Courier New" w:hAnsi="Courier New" w:cs="Courier New"/>
+          <w:b/>
+        </w:rPr>
+        <w:t>′</w:t>
+      </w:r>
+      <w:r>
+        <w:rPr>
+          <w:rFonts w:ascii="Courier New" w:hAnsi="Courier New" w:cs="Courier New"/>
+          <w:b/>
+        </w:rPr>
+        <w:t>)</w:t>
+      </w:r>
+      <w:proofErr w:type="gramStart"/>
+      <w:r>
+        <w:rPr>
+          <w:rFonts w:ascii="Courier New" w:hAnsi="Courier New" w:cs="Courier New"/>
+          <w:b/>
+        </w:rPr>
+        <w:t>)</w:t>
+      </w:r>
+      <w:r>
+        <w:rPr>
+          <w:rFonts w:ascii="Courier New" w:hAnsi="Courier New" w:cs="Courier New"/>
+          <w:b/>
+        </w:rPr>
+        <w:t>;</w:t>
+      </w:r>
+      <w:proofErr w:type="gramEnd"/>
+    </w:p>
+    <w:p>
+      <w:pPr>
+        <w:jc w:val="both"/>
+        <w:rPr>
+          <w:rFonts w:ascii="Courier New" w:hAnsi="Courier New" w:cs="Courier New"/>
+          <w:b/>
+        </w:rPr>
+      </w:pPr>
+    </w:p>
+    <w:p>
+      <w:pPr>
+        <w:jc w:val="both"/>
+        <w:rPr>
+          <w:rFonts w:ascii="Arial" w:hAnsi="Arial" w:cs="Arial"/>
+          <w:i/>
+          <w:color w:val="808080"/>
+        </w:rPr>
+      </w:pPr>
+      <w:r>
+        <w:rPr>
+          <w:rFonts w:ascii="Lucida Console" w:hAnsi="Lucida Console"/>
+          <w:sz w:val="22"/>
+          <w:szCs w:val="22"/>
+        </w:rPr>
+        <w:tab/>
+      </w:r>
+      <w:r>
+        <w:rPr>
+          <w:rFonts w:ascii="Lucida Console" w:hAnsi="Lucida Console"/>
+          <w:color w:val="808080"/>
+          <w:sz w:val="22"/>
+          <w:szCs w:val="22"/>
+        </w:rPr>
+        <w:tab/>
+      </w:r>
+      <w:r>
+        <w:rPr>
+          <w:rFonts w:ascii="Arial" w:hAnsi="Arial" w:cs="Arial"/>
+          <w:i/>
+          <w:color w:val="808080"/>
+        </w:rPr>
+        <w:t>Output:</w:t>
+      </w:r>
+    </w:p>
+    <w:p>
+      <w:pPr>
+        <w:jc w:val="both"/>
+        <w:rPr>
+          <w:rFonts w:ascii="Lucida Console" w:hAnsi="Lucida Console"/>
+          <w:sz w:val="22"/>
+          <w:szCs w:val="22"/>
+        </w:rPr>
+      </w:pPr>
+    </w:p>
+    <w:p>
+      <w:pPr>
+        <w:jc w:val="both"/>
+        <w:rPr>
+          <w:rFonts w:ascii="Courier New" w:hAnsi="Courier New" w:cs="Courier New"/>
+          <w:b/>
+        </w:rPr>
+      </w:pPr>
+      <w:r>
+        <w:rPr>
+          <w:rFonts w:ascii="Lucida Console" w:hAnsi="Lucida Console"/>
+          <w:b/>
+          <w:sz w:val="22"/>
+          <w:szCs w:val="22"/>
+        </w:rPr>
+        <w:tab/>
+      </w:r>
+      <w:r>
+        <w:rPr>
+          <w:rFonts w:ascii="Courier New" w:hAnsi="Courier New" w:cs="Courier New"/>
+          <w:b/>
+        </w:rPr>
+        <w:t>String advice = "He who hesitates is lost</w:t>
+      </w:r>
+      <w:r>
+        <w:rPr>
+          <w:rFonts w:ascii="Courier New" w:hAnsi="Courier New" w:cs="Courier New"/>
+          <w:b/>
+        </w:rPr>
+        <w:t>?</w:t>
+      </w:r>
+      <w:proofErr w:type="gramStart"/>
+      <w:r>
+        <w:rPr>
+          <w:rFonts w:ascii="Courier New" w:hAnsi="Courier New" w:cs="Courier New"/>
+          <w:b/>
+        </w:rPr>
+        <w:t>";</w:t>
+      </w:r>
+      <w:proofErr w:type="gramEnd"/>
+    </w:p>
+    <w:p>
+      <w:pPr>
+        <w:jc w:val="both"/>
+        <w:rPr>
+          <w:rFonts w:ascii="Courier New" w:hAnsi="Courier New" w:cs="Courier New"/>
+          <w:b/>
+        </w:rPr>
+      </w:pPr>
+      <w:r>
+        <w:rPr>
+          <w:rFonts w:ascii="Courier New" w:hAnsi="Courier New" w:cs="Courier New"/>
+        </w:rPr>
+        <w:tab/>
+      </w:r>
+      <w:r>
+        <w:rPr>
+          <w:rFonts w:ascii="Courier New" w:hAnsi="Courier New" w:cs="Courier New"/>
+          <w:b/>
+        </w:rPr>
+        <w:t xml:space="preserve">advice = </w:t>
+      </w:r>
+      <w:proofErr w:type="spellStart"/>
+      <w:r>
+        <w:rPr>
+          <w:rFonts w:ascii="Courier New" w:hAnsi="Courier New" w:cs="Courier New"/>
+          <w:b/>
+        </w:rPr>
+        <w:t>advice.replace</w:t>
+      </w:r>
+      <w:proofErr w:type="spellEnd"/>
+      <w:r>
+        <w:rPr>
+          <w:rFonts w:ascii="Courier New" w:hAnsi="Courier New" w:cs="Courier New"/>
+          <w:b/>
+        </w:rPr>
+        <w:t>(′ ′,′</w:t>
+      </w:r>
+      <w:r>
+        <w:rPr>
+          <w:rFonts w:ascii="Courier New" w:hAnsi="Courier New" w:cs="Courier New"/>
+          <w:b/>
+        </w:rPr>
+        <w:t>?</w:t>
+      </w:r>
+      <w:r>
+        <w:rPr>
+          <w:rFonts w:ascii="Courier New" w:hAnsi="Courier New" w:cs="Courier New"/>
+          <w:b/>
+        </w:rPr>
+        <w:t>′</w:t>
+      </w:r>
+      <w:proofErr w:type="gramStart"/>
+      <w:r>
+        <w:rPr>
+          <w:rFonts w:ascii="Courier New" w:hAnsi="Courier New" w:cs="Courier New"/>
+          <w:b/>
+        </w:rPr>
+        <w:t>);</w:t>
+      </w:r>
+      <w:proofErr w:type="gramEnd"/>
+    </w:p>
+    <w:p>
+      <w:pPr>
+        <w:jc w:val="both"/>
+        <w:rPr>
+          <w:rFonts w:ascii="Courier New" w:hAnsi="Courier New" w:cs="Courier New"/>
+          <w:b/>
+        </w:rPr>
+      </w:pPr>
+      <w:r>
+        <w:rPr>
+          <w:rFonts w:ascii="Courier New" w:hAnsi="Courier New" w:cs="Courier New"/>
+        </w:rPr>
+        <w:tab/>
+      </w:r>
+      <w:proofErr w:type="spellStart"/>
+      <w:r>
+        <w:rPr>
+          <w:rFonts w:ascii="Courier New" w:hAnsi="Courier New" w:cs="Courier New"/>
+          <w:b/>
+        </w:rPr>
+        <w:t>System.out.println</w:t>
+      </w:r>
+      <w:proofErr w:type="spellEnd"/>
+      <w:r>
+        <w:rPr>
+          <w:rFonts w:ascii="Courier New" w:hAnsi="Courier New" w:cs="Courier New"/>
+          <w:b/>
+        </w:rPr>
+        <w:t>(advice</w:t>
+      </w:r>
+      <w:proofErr w:type="gramStart"/>
+      <w:r>
+        <w:rPr>
+          <w:rFonts w:ascii="Courier New" w:hAnsi="Courier New" w:cs="Courier New"/>
+          <w:b/>
+        </w:rPr>
+        <w:t>);</w:t>
+      </w:r>
+      <w:proofErr w:type="gramEnd"/>
+    </w:p>
+    <w:p>
+      <w:pPr>
+        <w:jc w:val="both"/>
+        <w:rPr>
+          <w:rFonts w:ascii="Lucida Console" w:hAnsi="Lucida Console"/>
+          <w:sz w:val="22"/>
+          <w:szCs w:val="22"/>
+        </w:rPr>
+      </w:pPr>
+    </w:p>
+    <w:p>
+      <w:pPr>
+        <w:ind w:left="567" w:firstLine="567"/>
+        <w:jc w:val="both"/>
+        <w:rPr>
+          <w:rFonts w:ascii="Arial" w:hAnsi="Arial" w:cs="Arial"/>
+          <w:i/>
+          <w:color w:val="808080"/>
+        </w:rPr>
+      </w:pPr>
+      <w:r>
+        <w:rPr>
+          <w:rFonts w:ascii="Arial" w:hAnsi="Arial" w:cs="Arial"/>
+          <w:i/>
+          <w:color w:val="808080"/>
+        </w:rPr>
+        <w:t>Output:</w:t>
+      </w:r>
+    </w:p>
+    <w:p>
+      <w:pPr>
+        <w:jc w:val="both"/>
+        <w:rPr>
+          <w:rFonts w:ascii="Lucida Console" w:hAnsi="Lucida Console"/>
+          <w:sz w:val="22"/>
+          <w:szCs w:val="22"/>
+        </w:rPr>
+      </w:pPr>
+    </w:p>
+    <w:p>
+      <w:pPr>
+        <w:jc w:val="both"/>
+        <w:rPr>
+          <w:rFonts w:ascii="Courier New" w:hAnsi="Courier New" w:cs="Courier New"/>
+          <w:b/>
+          <w:u w:val="single"/>
+        </w:rPr>
+      </w:pPr>
+      <w:r>
+        <w:rPr>
+          <w:rFonts w:ascii="Lucida Console" w:hAnsi="Lucida Console"/>
+          <w:sz w:val="22"/>
+          <w:szCs w:val="22"/>
+        </w:rPr>
+        <w:br w:type="page"/>
+      </w:r>
+      <w:r>
+        <w:rPr>
+          <w:rFonts w:ascii="Courier New" w:hAnsi="Courier New" w:cs="Courier New"/>
+          <w:b/>
+          <w:u w:val="single"/>
+        </w:rPr>
+        <w:lastRenderedPageBreak/>
+        <w:t>t</w:t>
+      </w:r>
+      <w:r>
+        <w:rPr>
+          <w:rFonts w:ascii="Courier New" w:hAnsi="Courier New" w:cs="Courier New"/>
+          <w:b/>
+          <w:u w:val="single"/>
+        </w:rPr>
+        <w:t>rim</w:t>
+      </w:r>
+      <w:r>
+        <w:rPr>
+          <w:rFonts w:ascii="Courier New" w:hAnsi="Courier New" w:cs="Courier New"/>
+          <w:b/>
+          <w:u w:val="single"/>
+        </w:rPr>
+        <w:t>()</w:t>
+      </w:r>
+    </w:p>
+    <w:p>
+      <w:pPr>
+        <w:jc w:val="both"/>
+        <w:rPr>
+          <w:rFonts w:ascii="Lucida Console" w:hAnsi="Lucida Console"/>
+          <w:sz w:val="16"/>
+          <w:szCs w:val="16"/>
+        </w:rPr>
+      </w:pPr>
+    </w:p>
+    <w:p>
+      <w:pPr>
+        <w:jc w:val="both"/>
+        <w:rPr>
+          <w:rFonts w:ascii="Courier New" w:hAnsi="Courier New" w:cs="Courier New"/>
+          <w:b/>
+        </w:rPr>
+      </w:pPr>
+      <w:r>
+        <w:rPr>
+          <w:rFonts w:ascii="Courier New" w:hAnsi="Courier New" w:cs="Courier New"/>
+          <w:b/>
+        </w:rPr>
+        <w:tab/>
+        <w:t>String reply = "   err, let me think...   ";</w:t>
+      </w:r>
+    </w:p>
+    <w:p>
+      <w:pPr>
+        <w:jc w:val="both"/>
+        <w:rPr>
+          <w:rFonts w:ascii="Courier New" w:hAnsi="Courier New" w:cs="Courier New"/>
+          <w:b/>
+        </w:rPr>
+      </w:pPr>
+      <w:r>
+        <w:rPr>
+          <w:rFonts w:ascii="Courier New" w:hAnsi="Courier New" w:cs="Courier New"/>
+        </w:rPr>
+        <w:tab/>
+      </w:r>
+      <w:r>
+        <w:rPr>
+          <w:rFonts w:ascii="Courier New" w:hAnsi="Courier New" w:cs="Courier New"/>
+          <w:b/>
+        </w:rPr>
+        <w:t xml:space="preserve">reply = </w:t>
+      </w:r>
+      <w:proofErr w:type="spellStart"/>
+      <w:r>
+        <w:rPr>
+          <w:rFonts w:ascii="Courier New" w:hAnsi="Courier New" w:cs="Courier New"/>
+          <w:b/>
+        </w:rPr>
+        <w:t>reply.trim</w:t>
+      </w:r>
+      <w:proofErr w:type="spellEnd"/>
+      <w:r>
+        <w:rPr>
+          <w:rFonts w:ascii="Courier New" w:hAnsi="Courier New" w:cs="Courier New"/>
+          <w:b/>
+        </w:rPr>
+        <w:t>(</w:t>
+      </w:r>
+      <w:proofErr w:type="gramStart"/>
+      <w:r>
+        <w:rPr>
+          <w:rFonts w:ascii="Courier New" w:hAnsi="Courier New" w:cs="Courier New"/>
+          <w:b/>
+        </w:rPr>
+        <w:t>);</w:t>
+      </w:r>
+      <w:proofErr w:type="gramEnd"/>
+    </w:p>
+    <w:p>
+      <w:pPr>
+        <w:jc w:val="both"/>
+        <w:rPr>
+          <w:rFonts w:ascii="Lucida Console" w:hAnsi="Lucida Console"/>
+          <w:sz w:val="22"/>
+          <w:szCs w:val="22"/>
+        </w:rPr>
+      </w:pPr>
+    </w:p>
+    <w:p>
+      <w:pPr>
+        <w:jc w:val="both"/>
+        <w:rPr>
+          <w:rFonts w:ascii="Courier New" w:hAnsi="Courier New" w:cs="Courier New"/>
+          <w:b/>
+        </w:rPr>
+      </w:pPr>
+      <w:r>
+        <w:rPr>
+          <w:rFonts w:ascii="Courier New" w:hAnsi="Courier New" w:cs="Courier New"/>
+          <w:sz w:val="22"/>
+          <w:szCs w:val="22"/>
+        </w:rPr>
+        <w:tab/>
+      </w:r>
+      <w:proofErr w:type="spellStart"/>
+      <w:r>
+        <w:rPr>
+          <w:rFonts w:ascii="Courier New" w:hAnsi="Courier New" w:cs="Courier New"/>
+          <w:b/>
+        </w:rPr>
+        <w:t>System.out.println</w:t>
+      </w:r>
+      <w:proofErr w:type="spellEnd"/>
+      <w:r>
+        <w:rPr>
+          <w:rFonts w:ascii="Courier New" w:hAnsi="Courier New" w:cs="Courier New"/>
+          <w:b/>
+        </w:rPr>
+        <w:t>(reply</w:t>
+      </w:r>
+      <w:proofErr w:type="gramStart"/>
+      <w:r>
+        <w:rPr>
+          <w:rFonts w:ascii="Courier New" w:hAnsi="Courier New" w:cs="Courier New"/>
+          <w:b/>
+        </w:rPr>
+        <w:t>);</w:t>
+      </w:r>
+      <w:proofErr w:type="gramEnd"/>
+    </w:p>
+    <w:p>
+      <w:pPr>
+        <w:jc w:val="both"/>
+        <w:rPr>
+          <w:rFonts w:ascii="Courier New" w:hAnsi="Courier New" w:cs="Courier New"/>
+        </w:rPr>
+      </w:pPr>
+    </w:p>
+    <w:p>
+      <w:pPr>
+        <w:jc w:val="both"/>
+        <w:rPr>
+          <w:rFonts w:ascii="Arial" w:hAnsi="Arial" w:cs="Arial"/>
+          <w:i/>
+          <w:color w:val="808080"/>
+        </w:rPr>
+      </w:pPr>
+      <w:r>
+        <w:rPr>
+          <w:rFonts w:ascii="Lucida Console" w:hAnsi="Lucida Console"/>
+          <w:sz w:val="22"/>
+          <w:szCs w:val="22"/>
+        </w:rPr>
+        <w:tab/>
+      </w:r>
+      <w:r>
+        <w:rPr>
+          <w:rFonts w:ascii="Lucida Console" w:hAnsi="Lucida Console"/>
+          <w:sz w:val="22"/>
+          <w:szCs w:val="22"/>
+        </w:rPr>
+        <w:tab/>
+      </w:r>
+      <w:r>
+        <w:rPr>
+          <w:rFonts w:ascii="Arial" w:hAnsi="Arial" w:cs="Arial"/>
+          <w:i/>
+          <w:color w:val="808080"/>
+        </w:rPr>
+        <w:t xml:space="preserve">Output: </w:t>
+      </w:r>
+    </w:p>
+    <w:p>
+      <w:pPr>
+        <w:jc w:val="both"/>
+        <w:rPr>
+          <w:rFonts w:ascii="Arial" w:hAnsi="Arial" w:cs="Arial"/>
+          <w:i/>
+        </w:rPr>
+      </w:pPr>
+    </w:p>
+    <w:p>
+      <w:pPr>
+        <w:jc w:val="both"/>
+        <w:rPr>
+          <w:rFonts w:ascii="Courier New" w:hAnsi="Courier New" w:cs="Courier New"/>
+          <w:b/>
+        </w:rPr>
+      </w:pPr>
+      <w:r>
+        <w:rPr>
+          <w:rFonts w:ascii="Lucida Console" w:hAnsi="Lucida Console"/>
+          <w:b/>
+          <w:sz w:val="22"/>
+          <w:szCs w:val="22"/>
+        </w:rPr>
+        <w:tab/>
+      </w:r>
+      <w:r>
+        <w:rPr>
+          <w:rFonts w:ascii="Courier New" w:hAnsi="Courier New" w:cs="Courier New"/>
+          <w:b/>
+        </w:rPr>
+        <w:t xml:space="preserve">String answer = </w:t>
+      </w:r>
+      <w:r>
+        <w:rPr>
+          <w:rFonts w:ascii="Courier New" w:hAnsi="Courier New" w:cs="Courier New"/>
+          <w:b/>
+        </w:rPr>
+        <w:t>"   hi     hello?  "</w:t>
+      </w:r>
+    </w:p>
+    <w:p>
+      <w:pPr>
+        <w:jc w:val="both"/>
+        <w:rPr>
+          <w:rFonts w:ascii="Courier New" w:hAnsi="Courier New" w:cs="Courier New"/>
+          <w:b/>
+        </w:rPr>
+      </w:pPr>
+      <w:r>
+        <w:rPr>
+          <w:rFonts w:ascii="Courier New" w:hAnsi="Courier New" w:cs="Courier New"/>
+        </w:rPr>
+        <w:tab/>
+      </w:r>
+      <w:r>
+        <w:rPr>
+          <w:rFonts w:ascii="Courier New" w:hAnsi="Courier New" w:cs="Courier New"/>
+          <w:b/>
+        </w:rPr>
+        <w:t xml:space="preserve">answer = </w:t>
+      </w:r>
+      <w:proofErr w:type="spellStart"/>
+      <w:r>
+        <w:rPr>
+          <w:rFonts w:ascii="Courier New" w:hAnsi="Courier New" w:cs="Courier New"/>
+          <w:b/>
+        </w:rPr>
+        <w:t>answer.trim</w:t>
+      </w:r>
+      <w:proofErr w:type="spellEnd"/>
+      <w:r>
+        <w:rPr>
+          <w:rFonts w:ascii="Courier New" w:hAnsi="Courier New" w:cs="Courier New"/>
+          <w:b/>
+        </w:rPr>
+        <w:t>(</w:t>
+      </w:r>
+      <w:proofErr w:type="gramStart"/>
+      <w:r>
+        <w:rPr>
+          <w:rFonts w:ascii="Courier New" w:hAnsi="Courier New" w:cs="Courier New"/>
+          <w:b/>
+        </w:rPr>
+        <w:t>);</w:t>
+      </w:r>
+      <w:proofErr w:type="gramEnd"/>
+    </w:p>
+    <w:p>
+      <w:pPr>
+        <w:jc w:val="both"/>
+        <w:rPr>
+          <w:rFonts w:ascii="Lucida Console" w:hAnsi="Lucida Console"/>
+          <w:sz w:val="22"/>
+          <w:szCs w:val="22"/>
+        </w:rPr>
+      </w:pPr>
+    </w:p>
+    <w:p>
+      <w:pPr>
+        <w:jc w:val="both"/>
+        <w:rPr>
+          <w:rFonts w:ascii="Courier New" w:hAnsi="Courier New" w:cs="Courier New"/>
+          <w:b/>
+        </w:rPr>
+      </w:pPr>
+      <w:r>
+        <w:rPr>
+          <w:rFonts w:ascii="Courier New" w:hAnsi="Courier New" w:cs="Courier New"/>
+          <w:sz w:val="22"/>
+          <w:szCs w:val="22"/>
+        </w:rPr>
+        <w:tab/>
+      </w:r>
+      <w:proofErr w:type="spellStart"/>
+      <w:r>
+        <w:rPr>
+          <w:rFonts w:ascii="Courier New" w:hAnsi="Courier New" w:cs="Courier New"/>
+          <w:b/>
+        </w:rPr>
+        <w:t>System.out.println</w:t>
+      </w:r>
+      <w:proofErr w:type="spellEnd"/>
+      <w:r>
+        <w:rPr>
+          <w:rFonts w:ascii="Courier New" w:hAnsi="Courier New" w:cs="Courier New"/>
+          <w:b/>
+        </w:rPr>
+        <w:t>(answer</w:t>
+      </w:r>
+      <w:proofErr w:type="gramStart"/>
+      <w:r>
+        <w:rPr>
+          <w:rFonts w:ascii="Courier New" w:hAnsi="Courier New" w:cs="Courier New"/>
+          <w:b/>
+        </w:rPr>
+        <w:t>);</w:t>
+      </w:r>
+      <w:proofErr w:type="gramEnd"/>
+    </w:p>
+    <w:p>
+      <w:pPr>
+        <w:jc w:val="both"/>
+        <w:rPr>
+          <w:rFonts w:ascii="Lucida Console" w:hAnsi="Lucida Console"/>
+          <w:sz w:val="22"/>
+          <w:szCs w:val="22"/>
+        </w:rPr>
+      </w:pPr>
+      <w:r>
+        <w:rPr>
+          <w:rFonts w:ascii="Lucida Console" w:hAnsi="Lucida Console"/>
+          <w:sz w:val="22"/>
+          <w:szCs w:val="22"/>
+        </w:rPr>
+        <w:tab/>
+      </w:r>
+    </w:p>
+    <w:p>
+      <w:pPr>
+        <w:ind w:left="567" w:firstLine="567"/>
+        <w:jc w:val="both"/>
+        <w:rPr>
+          <w:rFonts w:ascii="Arial" w:hAnsi="Arial" w:cs="Arial"/>
+          <w:i/>
+          <w:color w:val="808080"/>
+        </w:rPr>
+      </w:pPr>
+      <w:r>
+        <w:rPr>
+          <w:rFonts w:ascii="Arial" w:hAnsi="Arial" w:cs="Arial"/>
+          <w:i/>
+          <w:color w:val="808080"/>
+        </w:rPr>
+        <w:t xml:space="preserve">Output: </w:t>
+      </w:r>
       <w:bookmarkStart w:id="4" w:name="_GoBack"/>
       <w:bookmarkEnd w:id="4"/>
-    </w:p>
-    <w:p>
-      <w:pPr>
-        <w:jc w:val="both"/>
-        <w:rPr>
-          <w:rFonts w:ascii="Lucida Console" w:hAnsi="Lucida Console"/>
-          <w:sz w:val="28"/>
-          <w:szCs w:val="28"/>
-        </w:rPr>
-      </w:pPr>
-    </w:p>
-    <w:p>
-      <w:pPr>
-        <w:jc w:val="both"/>
-        <w:rPr>
-          <w:rFonts w:ascii="Lucida Console" w:hAnsi="Lucida Console"/>
-          <w:sz w:val="22"/>
-          <w:szCs w:val="22"/>
-        </w:rPr>
-      </w:pPr>
-      <w:r>
-        <w:rPr>
-          <w:rFonts w:ascii="Lucida Console" w:hAnsi="Lucida Console" w:cs="Courier New"/>
-          <w:sz w:val="22"/>
-          <w:szCs w:val="22"/>
-        </w:rPr>
-        <w:tab/>
-      </w:r>
-      <w:proofErr w:type="spellStart"/>
-      <w:r>
-        <w:rPr>
-          <w:rFonts w:ascii="Courier New" w:hAnsi="Courier New" w:cs="Courier New"/>
-          <w:b/>
-        </w:rPr>
-        <w:t>System.out.println</w:t>
-      </w:r>
-      <w:proofErr w:type="spellEnd"/>
-      <w:r>
-        <w:rPr>
-          <w:rFonts w:ascii="Courier New" w:hAnsi="Courier New" w:cs="Courier New"/>
-          <w:b/>
-        </w:rPr>
-        <w:t>(</w:t>
-      </w:r>
-      <w:proofErr w:type="spellStart"/>
-      <w:r>
-        <w:rPr>
-          <w:rFonts w:ascii="Courier New" w:hAnsi="Courier New" w:cs="Courier New"/>
-          <w:b/>
-        </w:rPr>
-        <w:t>spell.lastIndexOf</w:t>
-      </w:r>
-      <w:proofErr w:type="spellEnd"/>
-      <w:r>
-        <w:rPr>
-          <w:rFonts w:ascii="Courier New" w:hAnsi="Courier New" w:cs="Courier New"/>
-          <w:b/>
-        </w:rPr>
-        <w:t>(</w:t>
-      </w:r>
-      <w:r>
-        <w:rPr>
-          <w:rFonts w:ascii="Courier New" w:hAnsi="Courier New" w:cs="Courier New"/>
-          <w:b/>
-        </w:rPr>
-        <w:t>′</w:t>
-      </w:r>
-      <w:r>
-        <w:rPr>
-          <w:rFonts w:ascii="Courier New" w:hAnsi="Courier New" w:cs="Courier New"/>
-          <w:b/>
-        </w:rPr>
-        <w:t>"′));</w:t>
-      </w:r>
-      <w:r>
-        <w:rPr>
-          <w:rFonts w:ascii="Lucida Console" w:hAnsi="Lucida Console"/>
-          <w:sz w:val="22"/>
-          <w:szCs w:val="22"/>
-        </w:rPr>
-        <w:tab/>
-      </w:r>
-      <w:r>
-        <w:rPr>
-          <w:rFonts w:ascii="Lucida Console" w:hAnsi="Lucida Console"/>
-          <w:sz w:val="22"/>
-          <w:szCs w:val="22"/>
-        </w:rPr>
-        <w:tab/>
-      </w:r>
-      <w:r>
-        <w:rPr>
-          <w:rFonts w:ascii="Arial" w:hAnsi="Arial" w:cs="Arial"/>
-          <w:i/>
-          <w:color w:val="808080"/>
-          <w:sz w:val="22"/>
-          <w:szCs w:val="22"/>
-        </w:rPr>
-        <w:t>Output:</w:t>
-      </w:r>
-    </w:p>
-    <w:p>
-      <w:pPr>
-        <w:jc w:val="both"/>
-        <w:rPr>
-          <w:rFonts w:ascii="Lucida Console" w:hAnsi="Lucida Console"/>
-          <w:sz w:val="28"/>
-          <w:szCs w:val="28"/>
-        </w:rPr>
-      </w:pPr>
-    </w:p>
-    <w:p>
-      <w:pPr>
-        <w:jc w:val="both"/>
-        <w:rPr>
-          <w:rFonts w:ascii="Lucida Console" w:hAnsi="Lucida Console"/>
-          <w:sz w:val="22"/>
-          <w:szCs w:val="22"/>
-        </w:rPr>
-      </w:pPr>
-      <w:r>
-        <w:rPr>
-          <w:rFonts w:ascii="Lucida Console" w:hAnsi="Lucida Console" w:cs="Courier New"/>
-          <w:sz w:val="22"/>
-          <w:szCs w:val="22"/>
-        </w:rPr>
-        <w:tab/>
-      </w:r>
-      <w:proofErr w:type="spellStart"/>
-      <w:r>
-        <w:rPr>
-          <w:rFonts w:ascii="Courier New" w:hAnsi="Courier New" w:cs="Courier New"/>
-          <w:b/>
-        </w:rPr>
-        <w:t>System.out.println</w:t>
-      </w:r>
-      <w:proofErr w:type="spellEnd"/>
-      <w:r>
-        <w:rPr>
-          <w:rFonts w:ascii="Courier New" w:hAnsi="Courier New" w:cs="Courier New"/>
-          <w:b/>
-        </w:rPr>
-        <w:t>(</w:t>
-      </w:r>
-      <w:proofErr w:type="spellStart"/>
-      <w:r>
-        <w:rPr>
-          <w:rFonts w:ascii="Courier New" w:hAnsi="Courier New" w:cs="Courier New"/>
-          <w:b/>
-        </w:rPr>
-        <w:t>spell.lastIndexOf</w:t>
-      </w:r>
-      <w:proofErr w:type="spellEnd"/>
-      <w:r>
-        <w:rPr>
-          <w:rFonts w:ascii="Courier New" w:hAnsi="Courier New" w:cs="Courier New"/>
-          <w:b/>
-        </w:rPr>
-        <w:t>(′e′,1</w:t>
-      </w:r>
-      <w:r>
-        <w:rPr>
-          <w:rFonts w:ascii="Courier New" w:hAnsi="Courier New" w:cs="Courier New"/>
-          <w:b/>
-        </w:rPr>
-        <w:t>3</w:t>
-      </w:r>
-      <w:r>
-        <w:rPr>
-          <w:rFonts w:ascii="Courier New" w:hAnsi="Courier New" w:cs="Courier New"/>
-          <w:b/>
-        </w:rPr>
-        <w:t>));</w:t>
-      </w:r>
-      <w:r>
-        <w:rPr>
-          <w:rFonts w:ascii="Courier New" w:hAnsi="Courier New" w:cs="Courier New"/>
-        </w:rPr>
-        <w:tab/>
-      </w:r>
-      <w:r>
-        <w:rPr>
-          <w:rFonts w:ascii="Arial" w:hAnsi="Arial" w:cs="Arial"/>
-          <w:i/>
-          <w:sz w:val="22"/>
-          <w:szCs w:val="22"/>
-        </w:rPr>
-        <w:t xml:space="preserve"> </w:t>
-      </w:r>
-      <w:r>
-        <w:rPr>
-          <w:rFonts w:ascii="Arial" w:hAnsi="Arial" w:cs="Arial"/>
-          <w:i/>
-          <w:color w:val="808080"/>
-          <w:sz w:val="22"/>
-          <w:szCs w:val="22"/>
-        </w:rPr>
-        <w:t>Output:</w:t>
-      </w:r>
-    </w:p>
-    <w:p>
-      <w:pPr>
-        <w:jc w:val="both"/>
-        <w:rPr>
-          <w:rFonts w:ascii="Lucida Console" w:hAnsi="Lucida Console"/>
-          <w:sz w:val="28"/>
-          <w:szCs w:val="28"/>
-        </w:rPr>
-      </w:pPr>
-    </w:p>
-    <w:p>
-      <w:pPr>
-        <w:jc w:val="both"/>
-        <w:rPr>
-          <w:rFonts w:ascii="Lucida Console" w:hAnsi="Lucida Console"/>
-          <w:sz w:val="22"/>
-          <w:szCs w:val="22"/>
-        </w:rPr>
-      </w:pPr>
-      <w:r>
-        <w:rPr>
-          <w:rFonts w:ascii="Lucida Console" w:hAnsi="Lucida Console" w:cs="Courier New"/>
-          <w:sz w:val="22"/>
-          <w:szCs w:val="22"/>
-        </w:rPr>
-        <w:tab/>
-      </w:r>
-      <w:proofErr w:type="spellStart"/>
-      <w:r>
-        <w:rPr>
-          <w:rFonts w:ascii="Courier New" w:hAnsi="Courier New" w:cs="Courier New"/>
-          <w:b/>
-        </w:rPr>
-        <w:t>System.out.println</w:t>
-      </w:r>
-      <w:proofErr w:type="spellEnd"/>
-      <w:r>
-        <w:rPr>
-          <w:rFonts w:ascii="Courier New" w:hAnsi="Courier New" w:cs="Courier New"/>
-          <w:b/>
-        </w:rPr>
-        <w:t>(</w:t>
-      </w:r>
-      <w:proofErr w:type="spellStart"/>
-      <w:r>
-        <w:rPr>
-          <w:rFonts w:ascii="Courier New" w:hAnsi="Courier New" w:cs="Courier New"/>
-          <w:b/>
-        </w:rPr>
-        <w:t>spell.lastIndexOf</w:t>
-      </w:r>
-      <w:proofErr w:type="spellEnd"/>
-      <w:r>
-        <w:rPr>
-          <w:rFonts w:ascii="Courier New" w:hAnsi="Courier New" w:cs="Courier New"/>
-          <w:b/>
-        </w:rPr>
-        <w:t>("</w:t>
-      </w:r>
-      <w:proofErr w:type="spellStart"/>
-      <w:r>
-        <w:rPr>
-          <w:rFonts w:ascii="Courier New" w:hAnsi="Courier New" w:cs="Courier New"/>
-          <w:b/>
-        </w:rPr>
-        <w:t>ble</w:t>
-      </w:r>
-      <w:proofErr w:type="spellEnd"/>
-      <w:r>
-        <w:rPr>
-          <w:rFonts w:ascii="Courier New" w:hAnsi="Courier New" w:cs="Courier New"/>
-          <w:b/>
-        </w:rPr>
-        <w:t>"));</w:t>
-      </w:r>
-      <w:r>
-        <w:rPr>
-          <w:rFonts w:ascii="Arial" w:hAnsi="Arial" w:cs="Arial"/>
-          <w:i/>
-          <w:sz w:val="22"/>
-          <w:szCs w:val="22"/>
-        </w:rPr>
-        <w:tab/>
-      </w:r>
-      <w:r>
-        <w:rPr>
-          <w:rFonts w:ascii="Arial" w:hAnsi="Arial" w:cs="Arial"/>
-          <w:i/>
-          <w:color w:val="808080"/>
-          <w:sz w:val="22"/>
-          <w:szCs w:val="22"/>
-        </w:rPr>
-        <w:t>Output:</w:t>
-      </w:r>
-    </w:p>
-    <w:p>
-      <w:pPr>
-        <w:jc w:val="both"/>
-        <w:rPr>
-          <w:rFonts w:ascii="Lucida Console" w:hAnsi="Lucida Console"/>
-          <w:sz w:val="28"/>
-          <w:szCs w:val="28"/>
-        </w:rPr>
-      </w:pPr>
-    </w:p>
-    <w:p>
-      <w:pPr>
-        <w:jc w:val="both"/>
-        <w:rPr>
-          <w:rFonts w:ascii="Lucida Console" w:hAnsi="Lucida Console"/>
-          <w:sz w:val="22"/>
-          <w:szCs w:val="22"/>
-        </w:rPr>
-      </w:pPr>
-      <w:r>
-        <w:rPr>
-          <w:rFonts w:ascii="Lucida Console" w:hAnsi="Lucida Console" w:cs="Courier New"/>
-          <w:sz w:val="22"/>
-          <w:szCs w:val="22"/>
-        </w:rPr>
-        <w:tab/>
-      </w:r>
-      <w:proofErr w:type="spellStart"/>
-      <w:r>
-        <w:rPr>
-          <w:rFonts w:ascii="Courier New" w:hAnsi="Courier New" w:cs="Courier New"/>
-          <w:b/>
-        </w:rPr>
-        <w:t>System.out.println</w:t>
-      </w:r>
-      <w:proofErr w:type="spellEnd"/>
-      <w:r>
-        <w:rPr>
-          <w:rFonts w:ascii="Courier New" w:hAnsi="Courier New" w:cs="Courier New"/>
-          <w:b/>
-        </w:rPr>
-        <w:t>(</w:t>
-      </w:r>
-      <w:proofErr w:type="spellStart"/>
-      <w:r>
-        <w:rPr>
-          <w:rFonts w:ascii="Courier New" w:hAnsi="Courier New" w:cs="Courier New"/>
-          <w:b/>
-        </w:rPr>
-        <w:t>spell.lastIndexOf</w:t>
-      </w:r>
-      <w:proofErr w:type="spellEnd"/>
-      <w:r>
-        <w:rPr>
-          <w:rFonts w:ascii="Courier New" w:hAnsi="Courier New" w:cs="Courier New"/>
-          <w:b/>
-        </w:rPr>
-        <w:t>("</w:t>
-      </w:r>
-      <w:r>
-        <w:rPr>
-          <w:rFonts w:ascii="Courier New" w:hAnsi="Courier New" w:cs="Courier New"/>
-          <w:b/>
-        </w:rPr>
-        <w:t>ble</w:t>
-      </w:r>
-      <w:r>
-        <w:rPr>
-          <w:rFonts w:ascii="Courier New" w:hAnsi="Courier New" w:cs="Courier New"/>
-          <w:b/>
-        </w:rPr>
-        <w:t>",</w:t>
-      </w:r>
-      <w:r>
-        <w:rPr>
-          <w:rFonts w:ascii="Courier New" w:hAnsi="Courier New" w:cs="Courier New"/>
-          <w:b/>
-        </w:rPr>
-        <w:t>4</w:t>
-      </w:r>
-      <w:r>
-        <w:rPr>
-          <w:rFonts w:ascii="Courier New" w:hAnsi="Courier New" w:cs="Courier New"/>
-          <w:b/>
-        </w:rPr>
-        <w:t>));</w:t>
-      </w:r>
-      <w:r>
-        <w:rPr>
-          <w:rFonts w:ascii="Arial" w:hAnsi="Arial" w:cs="Arial"/>
-          <w:i/>
-          <w:sz w:val="22"/>
-          <w:szCs w:val="22"/>
-        </w:rPr>
-        <w:tab/>
-      </w:r>
-      <w:r>
-        <w:rPr>
-          <w:rFonts w:ascii="Arial" w:hAnsi="Arial" w:cs="Arial"/>
-          <w:i/>
-          <w:color w:val="808080"/>
-          <w:sz w:val="22"/>
-          <w:szCs w:val="22"/>
-        </w:rPr>
-        <w:t>Output:</w:t>
-      </w:r>
-    </w:p>
-    <w:p>
-      <w:pPr>
-        <w:jc w:val="both"/>
-        <w:rPr>
-          <w:rFonts w:ascii="Lucida Console" w:hAnsi="Lucida Console"/>
-          <w:sz w:val="22"/>
-          <w:szCs w:val="22"/>
-        </w:rPr>
-      </w:pPr>
-    </w:p>
-    <w:p>
-      <w:pPr>
-        <w:jc w:val="both"/>
-        <w:rPr>
-          <w:rFonts w:ascii="Lucida Console" w:hAnsi="Lucida Console"/>
-          <w:sz w:val="22"/>
-          <w:szCs w:val="22"/>
-        </w:rPr>
-      </w:pPr>
-    </w:p>
-    <w:p>
-      <w:pPr>
-        <w:jc w:val="both"/>
-        <w:rPr>
-          <w:rFonts w:ascii="Arial" w:hAnsi="Arial" w:cs="Arial"/>
-          <w:i/>
-        </w:rPr>
-      </w:pPr>
-      <w:r>
-        <w:rPr>
-          <w:rFonts w:ascii="Lucida Console" w:hAnsi="Lucida Console" w:cs="Arial"/>
-          <w:sz w:val="22"/>
-          <w:szCs w:val="22"/>
-          <w:u w:val="single"/>
-        </w:rPr>
-        <w:br w:type="page"/>
-      </w:r>
-    </w:p>
-    <w:p>
-      <w:pPr>
-        <w:jc w:val="both"/>
-        <w:rPr>
-          <w:rFonts w:ascii="Courier New" w:hAnsi="Courier New" w:cs="Courier New"/>
-          <w:b/>
-          <w:u w:val="single"/>
-        </w:rPr>
-      </w:pPr>
-      <w:proofErr w:type="spellStart"/>
-      <w:r>
-        <w:rPr>
-          <w:rFonts w:ascii="Courier New" w:hAnsi="Courier New" w:cs="Courier New"/>
-          <w:b/>
-          <w:u w:val="single"/>
-        </w:rPr>
-        <w:lastRenderedPageBreak/>
-        <w:t>toLowerCase</w:t>
-      </w:r>
-      <w:proofErr w:type="spellEnd"/>
-      <w:r>
-        <w:rPr>
-          <w:rFonts w:ascii="Courier New" w:hAnsi="Courier New" w:cs="Courier New"/>
-          <w:b/>
-          <w:u w:val="single"/>
-        </w:rPr>
-        <w:t>()</w:t>
-      </w:r>
-      <w:r>
-        <w:rPr>
-          <w:rFonts w:ascii="Courier New" w:hAnsi="Courier New" w:cs="Courier New"/>
-          <w:b/>
-          <w:u w:val="single"/>
-        </w:rPr>
-        <w:t xml:space="preserve"> and </w:t>
-      </w:r>
-      <w:proofErr w:type="spellStart"/>
-      <w:r>
-        <w:rPr>
-          <w:rFonts w:ascii="Courier New" w:hAnsi="Courier New" w:cs="Courier New"/>
-          <w:b/>
-          <w:u w:val="single"/>
-        </w:rPr>
-        <w:t>toUpperCase</w:t>
-      </w:r>
-      <w:proofErr w:type="spellEnd"/>
-      <w:r>
-        <w:rPr>
-          <w:rFonts w:ascii="Courier New" w:hAnsi="Courier New" w:cs="Courier New"/>
-          <w:b/>
-          <w:u w:val="single"/>
-        </w:rPr>
-        <w:t>()</w:t>
-      </w:r>
-    </w:p>
-    <w:p>
-      <w:pPr>
-        <w:jc w:val="both"/>
-        <w:rPr>
-          <w:rFonts w:ascii="Lucida Console" w:hAnsi="Lucida Console"/>
-          <w:sz w:val="22"/>
-          <w:szCs w:val="22"/>
-        </w:rPr>
-      </w:pPr>
-    </w:p>
-    <w:p>
-      <w:pPr>
-        <w:jc w:val="both"/>
-        <w:rPr>
-          <w:rFonts w:ascii="Courier New" w:hAnsi="Courier New" w:cs="Courier New"/>
-          <w:b/>
-        </w:rPr>
-      </w:pPr>
-      <w:r>
-        <w:rPr>
-          <w:rFonts w:ascii="Courier New" w:hAnsi="Courier New" w:cs="Courier New"/>
-          <w:b/>
-        </w:rPr>
-        <w:tab/>
-        <w:t>String request = "Quiet please.</w:t>
-      </w:r>
-      <w:proofErr w:type="gramStart"/>
-      <w:r>
-        <w:rPr>
-          <w:rFonts w:ascii="Courier New" w:hAnsi="Courier New" w:cs="Courier New"/>
-          <w:b/>
-        </w:rPr>
-        <w:t>";</w:t>
-      </w:r>
-      <w:proofErr w:type="gramEnd"/>
-    </w:p>
-    <w:p>
-      <w:pPr>
-        <w:jc w:val="both"/>
-        <w:rPr>
-          <w:rFonts w:ascii="Courier New" w:hAnsi="Courier New" w:cs="Courier New"/>
-        </w:rPr>
-      </w:pPr>
-    </w:p>
-    <w:p>
-      <w:pPr>
-        <w:jc w:val="both"/>
-        <w:rPr>
-          <w:rFonts w:ascii="Courier New" w:hAnsi="Courier New" w:cs="Courier New"/>
-          <w:b/>
-        </w:rPr>
-      </w:pPr>
-      <w:r>
-        <w:rPr>
-          <w:rFonts w:ascii="Courier New" w:hAnsi="Courier New" w:cs="Courier New"/>
-        </w:rPr>
-        <w:tab/>
-      </w:r>
-      <w:proofErr w:type="spellStart"/>
-      <w:r>
-        <w:rPr>
-          <w:rFonts w:ascii="Courier New" w:hAnsi="Courier New" w:cs="Courier New"/>
-          <w:b/>
-        </w:rPr>
-        <w:t>System.out.println</w:t>
-      </w:r>
-      <w:proofErr w:type="spellEnd"/>
-      <w:r>
-        <w:rPr>
-          <w:rFonts w:ascii="Courier New" w:hAnsi="Courier New" w:cs="Courier New"/>
-          <w:b/>
-        </w:rPr>
-        <w:t>(</w:t>
-      </w:r>
-      <w:proofErr w:type="spellStart"/>
-      <w:r>
-        <w:rPr>
-          <w:rFonts w:ascii="Courier New" w:hAnsi="Courier New" w:cs="Courier New"/>
-          <w:b/>
-        </w:rPr>
-        <w:t>request.toUpperCase</w:t>
-      </w:r>
-      <w:proofErr w:type="spellEnd"/>
-      <w:r>
-        <w:rPr>
-          <w:rFonts w:ascii="Courier New" w:hAnsi="Courier New" w:cs="Courier New"/>
-          <w:b/>
-        </w:rPr>
-        <w:t>()</w:t>
-      </w:r>
-      <w:proofErr w:type="gramStart"/>
-      <w:r>
-        <w:rPr>
-          <w:rFonts w:ascii="Courier New" w:hAnsi="Courier New" w:cs="Courier New"/>
-          <w:b/>
-        </w:rPr>
-        <w:t>);</w:t>
-      </w:r>
-      <w:proofErr w:type="gramEnd"/>
-    </w:p>
-    <w:p>
-      <w:pPr>
-        <w:jc w:val="both"/>
-        <w:rPr>
-          <w:rFonts w:ascii="Lucida Console" w:hAnsi="Lucida Console"/>
-          <w:sz w:val="22"/>
-          <w:szCs w:val="22"/>
-        </w:rPr>
-      </w:pPr>
-    </w:p>
-    <w:p>
-      <w:pPr>
-        <w:ind w:left="567" w:firstLine="567"/>
-        <w:jc w:val="both"/>
-        <w:rPr>
-          <w:rFonts w:ascii="Arial" w:hAnsi="Arial" w:cs="Arial"/>
-          <w:i/>
-          <w:color w:val="808080"/>
-        </w:rPr>
-      </w:pPr>
-      <w:r>
-        <w:rPr>
-          <w:rFonts w:ascii="Arial" w:hAnsi="Arial" w:cs="Arial"/>
-          <w:i/>
-          <w:color w:val="808080"/>
-        </w:rPr>
-        <w:t>Output: QUIET PLEASE.</w:t>
-      </w:r>
-    </w:p>
-    <w:p>
-      <w:pPr>
-        <w:jc w:val="both"/>
-        <w:rPr>
-          <w:rFonts w:ascii="Lucida Console" w:hAnsi="Lucida Console"/>
-          <w:sz w:val="22"/>
-          <w:szCs w:val="22"/>
-        </w:rPr>
-      </w:pPr>
-    </w:p>
-    <w:p>
-      <w:pPr>
-        <w:jc w:val="both"/>
-        <w:rPr>
-          <w:rFonts w:ascii="Lucida Console" w:hAnsi="Lucida Console"/>
-          <w:b/>
-          <w:sz w:val="22"/>
-          <w:szCs w:val="22"/>
-        </w:rPr>
-      </w:pPr>
-      <w:r>
-        <w:rPr>
-          <w:rFonts w:ascii="Lucida Console" w:hAnsi="Lucida Console" w:cs="Courier New"/>
-          <w:sz w:val="22"/>
-          <w:szCs w:val="22"/>
-        </w:rPr>
-        <w:tab/>
-      </w:r>
-      <w:proofErr w:type="spellStart"/>
-      <w:r>
-        <w:rPr>
-          <w:rFonts w:ascii="Courier New" w:hAnsi="Courier New" w:cs="Courier New"/>
-          <w:b/>
-        </w:rPr>
-        <w:t>System.out.println</w:t>
-      </w:r>
-      <w:proofErr w:type="spellEnd"/>
-      <w:r>
-        <w:rPr>
-          <w:rFonts w:ascii="Courier New" w:hAnsi="Courier New" w:cs="Courier New"/>
-          <w:b/>
-        </w:rPr>
-        <w:t>(request</w:t>
-      </w:r>
-      <w:proofErr w:type="gramStart"/>
-      <w:r>
-        <w:rPr>
-          <w:rFonts w:ascii="Courier New" w:hAnsi="Courier New" w:cs="Courier New"/>
-          <w:b/>
-        </w:rPr>
-        <w:t>);</w:t>
-      </w:r>
-      <w:proofErr w:type="gramEnd"/>
-    </w:p>
-    <w:p>
-      <w:pPr>
-        <w:jc w:val="both"/>
-        <w:rPr>
-          <w:rFonts w:ascii="Lucida Console" w:hAnsi="Lucida Console"/>
-          <w:sz w:val="22"/>
-          <w:szCs w:val="22"/>
-        </w:rPr>
-      </w:pPr>
-    </w:p>
-    <w:p>
-      <w:pPr>
-        <w:ind w:left="567" w:firstLine="567"/>
-        <w:jc w:val="both"/>
-        <w:rPr>
-          <w:rFonts w:ascii="Arial" w:hAnsi="Arial" w:cs="Arial"/>
-          <w:i/>
-          <w:color w:val="808080"/>
-        </w:rPr>
-      </w:pPr>
-      <w:r>
-        <w:rPr>
-          <w:rFonts w:ascii="Arial" w:hAnsi="Arial" w:cs="Arial"/>
-          <w:i/>
-          <w:color w:val="808080"/>
-        </w:rPr>
-        <w:t>Output: Quiet please.       (</w:t>
-      </w:r>
-      <w:r>
-        <w:rPr>
-          <w:rFonts w:ascii="Arial" w:hAnsi="Arial" w:cs="Arial"/>
-          <w:b/>
-          <w:i/>
-          <w:color w:val="808080"/>
-        </w:rPr>
-        <w:t>Note the original string is not changed</w:t>
-      </w:r>
-      <w:r>
-        <w:rPr>
-          <w:rFonts w:ascii="Arial" w:hAnsi="Arial" w:cs="Arial"/>
-          <w:b/>
-          <w:i/>
-          <w:color w:val="808080"/>
-        </w:rPr>
-        <w:t>!</w:t>
-      </w:r>
-      <w:r>
-        <w:rPr>
-          <w:rFonts w:ascii="Arial" w:hAnsi="Arial" w:cs="Arial"/>
-          <w:i/>
-          <w:color w:val="808080"/>
-        </w:rPr>
-        <w:t>)</w:t>
-      </w:r>
-    </w:p>
-    <w:p>
-      <w:pPr>
-        <w:jc w:val="both"/>
-        <w:rPr>
-          <w:rFonts w:ascii="Lucida Console" w:hAnsi="Lucida Console"/>
-          <w:sz w:val="22"/>
-          <w:szCs w:val="22"/>
-        </w:rPr>
-      </w:pPr>
-    </w:p>
-    <w:p>
-      <w:pPr>
-        <w:jc w:val="both"/>
-        <w:rPr>
-          <w:rFonts w:ascii="Courier New" w:hAnsi="Courier New" w:cs="Courier New"/>
-          <w:b/>
-        </w:rPr>
-      </w:pPr>
-      <w:r>
-        <w:rPr>
-          <w:rFonts w:ascii="Lucida Console" w:hAnsi="Lucida Console" w:cs="Courier New"/>
-          <w:sz w:val="22"/>
-          <w:szCs w:val="22"/>
-        </w:rPr>
-        <w:tab/>
-      </w:r>
-      <w:r>
-        <w:rPr>
-          <w:rFonts w:ascii="Courier New" w:hAnsi="Courier New" w:cs="Courier New"/>
-          <w:b/>
-        </w:rPr>
-        <w:t xml:space="preserve">request = </w:t>
-      </w:r>
-      <w:proofErr w:type="spellStart"/>
-      <w:r>
-        <w:rPr>
-          <w:rFonts w:ascii="Courier New" w:hAnsi="Courier New" w:cs="Courier New"/>
-          <w:b/>
-        </w:rPr>
-        <w:t>request.toUpperCase</w:t>
-      </w:r>
-      <w:proofErr w:type="spellEnd"/>
-      <w:r>
-        <w:rPr>
-          <w:rFonts w:ascii="Courier New" w:hAnsi="Courier New" w:cs="Courier New"/>
-          <w:b/>
-        </w:rPr>
-        <w:t>(</w:t>
-      </w:r>
-      <w:proofErr w:type="gramStart"/>
-      <w:r>
-        <w:rPr>
-          <w:rFonts w:ascii="Courier New" w:hAnsi="Courier New" w:cs="Courier New"/>
-          <w:b/>
-        </w:rPr>
-        <w:t>);</w:t>
-      </w:r>
-      <w:proofErr w:type="gramEnd"/>
-    </w:p>
-    <w:p>
-      <w:pPr>
-        <w:jc w:val="both"/>
-        <w:rPr>
-          <w:rFonts w:ascii="Courier New" w:hAnsi="Courier New" w:cs="Courier New"/>
-          <w:b/>
-        </w:rPr>
-      </w:pPr>
-      <w:r>
-        <w:rPr>
-          <w:rFonts w:ascii="Courier New" w:hAnsi="Courier New" w:cs="Courier New"/>
-        </w:rPr>
-        <w:tab/>
-      </w:r>
-      <w:proofErr w:type="spellStart"/>
-      <w:r>
-        <w:rPr>
-          <w:rFonts w:ascii="Courier New" w:hAnsi="Courier New" w:cs="Courier New"/>
-          <w:b/>
-        </w:rPr>
-        <w:t>System.out.println</w:t>
-      </w:r>
-      <w:proofErr w:type="spellEnd"/>
-      <w:r>
-        <w:rPr>
-          <w:rFonts w:ascii="Courier New" w:hAnsi="Courier New" w:cs="Courier New"/>
-          <w:b/>
-        </w:rPr>
-        <w:t>(request</w:t>
-      </w:r>
-      <w:proofErr w:type="gramStart"/>
-      <w:r>
-        <w:rPr>
-          <w:rFonts w:ascii="Courier New" w:hAnsi="Courier New" w:cs="Courier New"/>
-          <w:b/>
-        </w:rPr>
-        <w:t>);</w:t>
-      </w:r>
-      <w:proofErr w:type="gramEnd"/>
-    </w:p>
-    <w:p>
-      <w:pPr>
-        <w:jc w:val="both"/>
-        <w:rPr>
-          <w:rFonts w:ascii="Lucida Console" w:hAnsi="Lucida Console"/>
-          <w:sz w:val="22"/>
-          <w:szCs w:val="22"/>
-        </w:rPr>
-      </w:pPr>
-    </w:p>
-    <w:p>
-      <w:pPr>
-        <w:ind w:left="567" w:firstLine="567"/>
-        <w:jc w:val="both"/>
-        <w:rPr>
-          <w:rFonts w:ascii="Arial" w:hAnsi="Arial" w:cs="Arial"/>
-          <w:i/>
-          <w:color w:val="808080"/>
-        </w:rPr>
-      </w:pPr>
-      <w:r>
-        <w:rPr>
-          <w:rFonts w:ascii="Arial" w:hAnsi="Arial" w:cs="Arial"/>
-          <w:i/>
-          <w:color w:val="808080"/>
-        </w:rPr>
-        <w:t>Output:</w:t>
-      </w:r>
-    </w:p>
-    <w:p>
-      <w:pPr>
-        <w:jc w:val="both"/>
-        <w:rPr>
-          <w:rFonts w:ascii="Lucida Console" w:hAnsi="Lucida Console"/>
-          <w:sz w:val="22"/>
-          <w:szCs w:val="22"/>
-        </w:rPr>
-      </w:pPr>
-    </w:p>
-    <w:p>
-      <w:pPr>
-        <w:jc w:val="both"/>
-        <w:rPr>
-          <w:rFonts w:ascii="Lucida Console" w:hAnsi="Lucida Console"/>
-          <w:b/>
-          <w:sz w:val="22"/>
-          <w:szCs w:val="22"/>
-        </w:rPr>
-      </w:pPr>
-      <w:r>
-        <w:rPr>
-          <w:rFonts w:ascii="Lucida Console" w:hAnsi="Lucida Console" w:cs="Courier New"/>
-          <w:sz w:val="22"/>
-          <w:szCs w:val="22"/>
-        </w:rPr>
-        <w:tab/>
-      </w:r>
-      <w:proofErr w:type="spellStart"/>
-      <w:r>
-        <w:rPr>
-          <w:rFonts w:ascii="Courier New" w:hAnsi="Courier New" w:cs="Courier New"/>
-          <w:b/>
-        </w:rPr>
-        <w:t>System.out.println</w:t>
-      </w:r>
-      <w:proofErr w:type="spellEnd"/>
-      <w:r>
-        <w:rPr>
-          <w:rFonts w:ascii="Courier New" w:hAnsi="Courier New" w:cs="Courier New"/>
-          <w:b/>
-        </w:rPr>
-        <w:t>("3 2 1 BLAST OFF!".</w:t>
-      </w:r>
-      <w:proofErr w:type="spellStart"/>
-      <w:r>
-        <w:rPr>
-          <w:rFonts w:ascii="Courier New" w:hAnsi="Courier New" w:cs="Courier New"/>
-          <w:b/>
-        </w:rPr>
-        <w:t>toLowerCase</w:t>
-      </w:r>
-      <w:proofErr w:type="spellEnd"/>
-      <w:r>
-        <w:rPr>
-          <w:rFonts w:ascii="Courier New" w:hAnsi="Courier New" w:cs="Courier New"/>
-          <w:b/>
-        </w:rPr>
-        <w:t>()</w:t>
-      </w:r>
-      <w:proofErr w:type="gramStart"/>
-      <w:r>
-        <w:rPr>
-          <w:rFonts w:ascii="Courier New" w:hAnsi="Courier New" w:cs="Courier New"/>
-          <w:b/>
-        </w:rPr>
-        <w:t>);</w:t>
-      </w:r>
-      <w:proofErr w:type="gramEnd"/>
-    </w:p>
-    <w:p>
-      <w:pPr>
-        <w:ind w:left="720" w:firstLine="720"/>
-        <w:jc w:val="both"/>
-        <w:rPr>
-          <w:rFonts w:ascii="Arial" w:hAnsi="Arial" w:cs="Arial"/>
-          <w:i/>
-        </w:rPr>
-      </w:pPr>
-    </w:p>
-    <w:p>
-      <w:pPr>
-        <w:ind w:left="567" w:firstLine="567"/>
-        <w:jc w:val="both"/>
-        <w:rPr>
-          <w:rFonts w:ascii="Arial" w:hAnsi="Arial" w:cs="Arial"/>
-          <w:i/>
-          <w:color w:val="808080"/>
-        </w:rPr>
-      </w:pPr>
-      <w:r>
-        <w:rPr>
-          <w:rFonts w:ascii="Arial" w:hAnsi="Arial" w:cs="Arial"/>
-          <w:i/>
-          <w:color w:val="808080"/>
-        </w:rPr>
-        <w:t>Output:</w:t>
-      </w:r>
-    </w:p>
-    <w:p>
-      <w:pPr>
-        <w:jc w:val="both"/>
-        <w:rPr>
-          <w:rFonts w:ascii="Courier New" w:hAnsi="Courier New" w:cs="Courier New"/>
-          <w:b/>
-        </w:rPr>
-      </w:pPr>
-      <w:r>
-        <w:rPr>
-          <w:rFonts w:ascii="Courier New" w:hAnsi="Courier New" w:cs="Courier New"/>
-          <w:b/>
-        </w:rPr>
-        <w:t>----------------------------------------------------------------</w:t>
-      </w:r>
-    </w:p>
-    <w:p>
-      <w:pPr>
-        <w:jc w:val="both"/>
-        <w:rPr>
-          <w:rFonts w:ascii="Arial" w:hAnsi="Arial" w:cs="Arial"/>
-          <w:u w:val="single"/>
-        </w:rPr>
-      </w:pPr>
-    </w:p>
-    <w:p>
-      <w:pPr>
-        <w:jc w:val="both"/>
-        <w:rPr>
-          <w:rFonts w:ascii="Courier New" w:hAnsi="Courier New" w:cs="Courier New"/>
-          <w:b/>
-          <w:u w:val="single"/>
-        </w:rPr>
-      </w:pPr>
-      <w:r>
-        <w:rPr>
-          <w:rFonts w:ascii="Courier New" w:hAnsi="Courier New" w:cs="Courier New"/>
-          <w:b/>
-          <w:u w:val="single"/>
-        </w:rPr>
-        <w:t>r</w:t>
-      </w:r>
-      <w:r>
-        <w:rPr>
-          <w:rFonts w:ascii="Courier New" w:hAnsi="Courier New" w:cs="Courier New"/>
-          <w:b/>
-          <w:u w:val="single"/>
-        </w:rPr>
-        <w:t>eplace</w:t>
-      </w:r>
-      <w:r>
-        <w:rPr>
-          <w:rFonts w:ascii="Courier New" w:hAnsi="Courier New" w:cs="Courier New"/>
-          <w:b/>
-          <w:u w:val="single"/>
-        </w:rPr>
-        <w:t>()</w:t>
-      </w:r>
-    </w:p>
-    <w:p>
-      <w:pPr>
-        <w:jc w:val="both"/>
-        <w:rPr>
-          <w:rFonts w:ascii="Lucida Console" w:hAnsi="Lucida Console"/>
-          <w:sz w:val="22"/>
-          <w:szCs w:val="22"/>
-        </w:rPr>
-      </w:pPr>
-    </w:p>
-    <w:p>
-      <w:pPr>
-        <w:jc w:val="both"/>
-        <w:rPr>
-          <w:rFonts w:ascii="Courier New" w:hAnsi="Courier New" w:cs="Courier New"/>
-          <w:b/>
-        </w:rPr>
-      </w:pPr>
-      <w:r>
-        <w:rPr>
-          <w:rFonts w:ascii="Courier New" w:hAnsi="Courier New" w:cs="Courier New"/>
-          <w:b/>
-        </w:rPr>
-        <w:tab/>
-        <w:t>String state = "</w:t>
-      </w:r>
-      <w:r>
-        <w:rPr>
-          <w:rFonts w:ascii="Courier New" w:hAnsi="Courier New" w:cs="Courier New"/>
-          <w:b/>
-        </w:rPr>
-        <w:t>I think therefore I exist!</w:t>
-      </w:r>
-      <w:proofErr w:type="gramStart"/>
-      <w:r>
-        <w:rPr>
-          <w:rFonts w:ascii="Courier New" w:hAnsi="Courier New" w:cs="Courier New"/>
-          <w:b/>
-        </w:rPr>
-        <w:t>";</w:t>
-      </w:r>
-      <w:proofErr w:type="gramEnd"/>
-    </w:p>
-    <w:p>
-      <w:pPr>
-        <w:jc w:val="both"/>
-        <w:rPr>
-          <w:rFonts w:ascii="Lucida Console" w:hAnsi="Lucida Console"/>
-          <w:sz w:val="22"/>
-          <w:szCs w:val="22"/>
-        </w:rPr>
-      </w:pPr>
-    </w:p>
-    <w:p>
-      <w:pPr>
-        <w:jc w:val="both"/>
-        <w:rPr>
-          <w:rFonts w:ascii="Lucida Console" w:hAnsi="Lucida Console"/>
-          <w:b/>
-          <w:sz w:val="22"/>
-          <w:szCs w:val="22"/>
-        </w:rPr>
-      </w:pPr>
-      <w:r>
-        <w:rPr>
-          <w:rFonts w:ascii="Courier New" w:hAnsi="Courier New" w:cs="Courier New"/>
-          <w:sz w:val="22"/>
-          <w:szCs w:val="22"/>
-        </w:rPr>
-        <w:tab/>
-      </w:r>
-      <w:proofErr w:type="spellStart"/>
-      <w:r>
-        <w:rPr>
-          <w:rFonts w:ascii="Courier New" w:hAnsi="Courier New" w:cs="Courier New"/>
-          <w:b/>
-        </w:rPr>
-        <w:t>System.out.println</w:t>
-      </w:r>
-      <w:proofErr w:type="spellEnd"/>
-      <w:r>
-        <w:rPr>
-          <w:rFonts w:ascii="Courier New" w:hAnsi="Courier New" w:cs="Courier New"/>
-          <w:b/>
-        </w:rPr>
-        <w:t>(</w:t>
-      </w:r>
-      <w:proofErr w:type="spellStart"/>
-      <w:r>
-        <w:rPr>
-          <w:rFonts w:ascii="Courier New" w:hAnsi="Courier New" w:cs="Courier New"/>
-          <w:b/>
-        </w:rPr>
-        <w:t>state</w:t>
-      </w:r>
-      <w:r>
-        <w:rPr>
-          <w:rFonts w:ascii="Courier New" w:hAnsi="Courier New" w:cs="Courier New"/>
-          <w:b/>
-        </w:rPr>
-        <w:t>.</w:t>
-      </w:r>
-      <w:r>
-        <w:rPr>
-          <w:rFonts w:ascii="Courier New" w:hAnsi="Courier New" w:cs="Courier New"/>
-          <w:b/>
-        </w:rPr>
-        <w:t>replace</w:t>
-      </w:r>
-      <w:proofErr w:type="spellEnd"/>
-      <w:r>
-        <w:rPr>
-          <w:rFonts w:ascii="Courier New" w:hAnsi="Courier New" w:cs="Courier New"/>
-          <w:b/>
-        </w:rPr>
-        <w:t>(′I′,′U′</w:t>
-      </w:r>
-      <w:r>
-        <w:rPr>
-          <w:rFonts w:ascii="Courier New" w:hAnsi="Courier New" w:cs="Courier New"/>
-          <w:b/>
-        </w:rPr>
-        <w:t>)</w:t>
-      </w:r>
-      <w:proofErr w:type="gramStart"/>
-      <w:r>
-        <w:rPr>
-          <w:rFonts w:ascii="Courier New" w:hAnsi="Courier New" w:cs="Courier New"/>
-          <w:b/>
-        </w:rPr>
-        <w:t>)</w:t>
-      </w:r>
-      <w:r>
-        <w:rPr>
-          <w:rFonts w:ascii="Courier New" w:hAnsi="Courier New" w:cs="Courier New"/>
-          <w:b/>
-        </w:rPr>
-        <w:t>;</w:t>
-      </w:r>
-      <w:proofErr w:type="gramEnd"/>
-    </w:p>
-    <w:p>
-      <w:pPr>
-        <w:jc w:val="both"/>
-        <w:rPr>
-          <w:rFonts w:ascii="Lucida Console" w:hAnsi="Lucida Console"/>
-          <w:b/>
-          <w:sz w:val="22"/>
-          <w:szCs w:val="22"/>
-        </w:rPr>
-      </w:pPr>
-    </w:p>
-    <w:p>
-      <w:pPr>
-        <w:ind w:left="567" w:firstLine="567"/>
-        <w:jc w:val="both"/>
-        <w:rPr>
-          <w:rFonts w:ascii="Arial" w:hAnsi="Arial" w:cs="Arial"/>
-          <w:i/>
-          <w:color w:val="808080"/>
-        </w:rPr>
-      </w:pPr>
-      <w:r>
-        <w:rPr>
-          <w:rFonts w:ascii="Arial" w:hAnsi="Arial" w:cs="Arial"/>
-          <w:i/>
-          <w:color w:val="808080"/>
-        </w:rPr>
-        <w:t>Output</w:t>
-      </w:r>
-      <w:r>
-        <w:rPr>
-          <w:rFonts w:ascii="Arial" w:hAnsi="Arial" w:cs="Arial"/>
-          <w:i/>
-          <w:color w:val="808080"/>
-        </w:rPr>
-        <w:t>: U think therefore U exist!</w:t>
-      </w:r>
-    </w:p>
-    <w:p>
-      <w:pPr>
-        <w:jc w:val="both"/>
-        <w:rPr>
-          <w:rFonts w:ascii="Lucida Console" w:hAnsi="Lucida Console"/>
-          <w:sz w:val="22"/>
-          <w:szCs w:val="22"/>
-        </w:rPr>
-      </w:pPr>
-    </w:p>
-    <w:p>
-      <w:pPr>
-        <w:jc w:val="both"/>
-        <w:rPr>
-          <w:rFonts w:ascii="Courier New" w:hAnsi="Courier New" w:cs="Courier New"/>
-          <w:b/>
-        </w:rPr>
-      </w:pPr>
-      <w:r>
-        <w:rPr>
-          <w:rFonts w:ascii="Courier New" w:hAnsi="Courier New" w:cs="Courier New"/>
-          <w:sz w:val="22"/>
-          <w:szCs w:val="22"/>
-        </w:rPr>
-        <w:tab/>
-      </w:r>
-      <w:proofErr w:type="spellStart"/>
-      <w:r>
-        <w:rPr>
-          <w:rFonts w:ascii="Courier New" w:hAnsi="Courier New" w:cs="Courier New"/>
-          <w:b/>
-        </w:rPr>
-        <w:t>System.out.println</w:t>
-      </w:r>
-      <w:proofErr w:type="spellEnd"/>
-      <w:r>
-        <w:rPr>
-          <w:rFonts w:ascii="Courier New" w:hAnsi="Courier New" w:cs="Courier New"/>
-          <w:b/>
-        </w:rPr>
-        <w:t>(state</w:t>
-      </w:r>
-      <w:proofErr w:type="gramStart"/>
-      <w:r>
-        <w:rPr>
-          <w:rFonts w:ascii="Courier New" w:hAnsi="Courier New" w:cs="Courier New"/>
-          <w:b/>
-        </w:rPr>
-        <w:t>);</w:t>
-      </w:r>
-      <w:proofErr w:type="gramEnd"/>
-    </w:p>
-    <w:p>
-      <w:pPr>
-        <w:jc w:val="both"/>
-        <w:rPr>
-          <w:rFonts w:ascii="Lucida Console" w:hAnsi="Lucida Console"/>
-          <w:sz w:val="22"/>
-          <w:szCs w:val="22"/>
-        </w:rPr>
-      </w:pPr>
-    </w:p>
-    <w:p>
-      <w:pPr>
-        <w:ind w:left="567" w:firstLine="567"/>
-        <w:jc w:val="both"/>
-        <w:rPr>
-          <w:rFonts w:ascii="Arial" w:hAnsi="Arial" w:cs="Arial"/>
-          <w:i/>
-          <w:color w:val="808080"/>
-        </w:rPr>
-      </w:pPr>
-      <w:r>
-        <w:rPr>
-          <w:rFonts w:ascii="Arial" w:hAnsi="Arial" w:cs="Arial"/>
-          <w:i/>
-          <w:color w:val="808080"/>
-        </w:rPr>
-        <w:t xml:space="preserve">Output: </w:t>
-      </w:r>
-    </w:p>
-    <w:p>
-      <w:pPr>
-        <w:jc w:val="both"/>
-        <w:rPr>
-          <w:rFonts w:ascii="Lucida Console" w:hAnsi="Lucida Console"/>
-          <w:sz w:val="22"/>
-          <w:szCs w:val="22"/>
-        </w:rPr>
-      </w:pPr>
-    </w:p>
-    <w:p>
-      <w:pPr>
-        <w:jc w:val="both"/>
-        <w:rPr>
-          <w:rFonts w:ascii="Courier New" w:hAnsi="Courier New" w:cs="Courier New"/>
-          <w:b/>
-        </w:rPr>
-      </w:pPr>
-      <w:r>
-        <w:rPr>
-          <w:rFonts w:ascii="Courier New" w:hAnsi="Courier New" w:cs="Courier New"/>
-          <w:sz w:val="22"/>
-          <w:szCs w:val="22"/>
-        </w:rPr>
-        <w:tab/>
-      </w:r>
-      <w:r>
-        <w:rPr>
-          <w:rFonts w:ascii="Courier New" w:hAnsi="Courier New" w:cs="Courier New"/>
-          <w:b/>
-        </w:rPr>
-        <w:t xml:space="preserve">state = </w:t>
-      </w:r>
-      <w:proofErr w:type="spellStart"/>
-      <w:r>
-        <w:rPr>
-          <w:rFonts w:ascii="Courier New" w:hAnsi="Courier New" w:cs="Courier New"/>
-          <w:b/>
-        </w:rPr>
-        <w:t>state.replace</w:t>
-      </w:r>
-      <w:proofErr w:type="spellEnd"/>
-      <w:r>
-        <w:rPr>
-          <w:rFonts w:ascii="Courier New" w:hAnsi="Courier New" w:cs="Courier New"/>
-          <w:b/>
-        </w:rPr>
-        <w:t>(′I′,′Q′</w:t>
-      </w:r>
-      <w:proofErr w:type="gramStart"/>
-      <w:r>
-        <w:rPr>
-          <w:rFonts w:ascii="Courier New" w:hAnsi="Courier New" w:cs="Courier New"/>
-          <w:b/>
-        </w:rPr>
-        <w:t>);</w:t>
-      </w:r>
-      <w:proofErr w:type="gramEnd"/>
-    </w:p>
-    <w:p>
-      <w:pPr>
-        <w:jc w:val="both"/>
-        <w:rPr>
-          <w:rFonts w:ascii="Courier New" w:hAnsi="Courier New" w:cs="Courier New"/>
-          <w:b/>
-        </w:rPr>
-      </w:pPr>
-      <w:r>
-        <w:rPr>
-          <w:rFonts w:ascii="Courier New" w:hAnsi="Courier New" w:cs="Courier New"/>
-        </w:rPr>
-        <w:tab/>
-      </w:r>
-      <w:proofErr w:type="spellStart"/>
-      <w:r>
-        <w:rPr>
-          <w:rFonts w:ascii="Courier New" w:hAnsi="Courier New" w:cs="Courier New"/>
-          <w:b/>
-        </w:rPr>
-        <w:t>System.out.println</w:t>
-      </w:r>
-      <w:proofErr w:type="spellEnd"/>
-      <w:r>
-        <w:rPr>
-          <w:rFonts w:ascii="Courier New" w:hAnsi="Courier New" w:cs="Courier New"/>
-          <w:b/>
-        </w:rPr>
-        <w:t>(state</w:t>
-      </w:r>
-      <w:proofErr w:type="gramStart"/>
-      <w:r>
-        <w:rPr>
-          <w:rFonts w:ascii="Courier New" w:hAnsi="Courier New" w:cs="Courier New"/>
-          <w:b/>
-        </w:rPr>
-        <w:t>);</w:t>
-      </w:r>
-      <w:proofErr w:type="gramEnd"/>
-    </w:p>
-    <w:p>
-      <w:pPr>
-        <w:jc w:val="both"/>
-        <w:rPr>
-          <w:rFonts w:ascii="Lucida Console" w:hAnsi="Lucida Console"/>
-          <w:sz w:val="22"/>
-          <w:szCs w:val="22"/>
-        </w:rPr>
-      </w:pPr>
-    </w:p>
-    <w:p>
-      <w:pPr>
-        <w:ind w:left="567" w:firstLine="567"/>
-        <w:jc w:val="both"/>
-        <w:rPr>
-          <w:rFonts w:ascii="Lucida Console" w:hAnsi="Lucida Console"/>
-          <w:color w:val="808080"/>
-          <w:sz w:val="22"/>
-          <w:szCs w:val="22"/>
-        </w:rPr>
-      </w:pPr>
-      <w:r>
-        <w:rPr>
-          <w:rFonts w:ascii="Arial" w:hAnsi="Arial" w:cs="Arial"/>
-          <w:i/>
-          <w:color w:val="808080"/>
-        </w:rPr>
-        <w:t>Output:</w:t>
-      </w:r>
-    </w:p>
-    <w:p>
-      <w:pPr>
-        <w:jc w:val="both"/>
-        <w:rPr>
-          <w:rFonts w:ascii="Lucida Console" w:hAnsi="Lucida Console"/>
-          <w:sz w:val="22"/>
-          <w:szCs w:val="22"/>
-        </w:rPr>
-      </w:pPr>
-    </w:p>
-    <w:p>
-      <w:pPr>
-        <w:jc w:val="both"/>
-        <w:rPr>
-          <w:rFonts w:ascii="Courier New" w:hAnsi="Courier New" w:cs="Courier New"/>
-          <w:b/>
-        </w:rPr>
-      </w:pPr>
-      <w:r>
-        <w:rPr>
-          <w:rFonts w:ascii="Courier New" w:hAnsi="Courier New" w:cs="Courier New"/>
-          <w:sz w:val="22"/>
-          <w:szCs w:val="22"/>
-        </w:rPr>
-        <w:tab/>
-      </w:r>
-      <w:proofErr w:type="spellStart"/>
-      <w:r>
-        <w:rPr>
-          <w:rFonts w:ascii="Courier New" w:hAnsi="Courier New" w:cs="Courier New"/>
-          <w:b/>
-        </w:rPr>
-        <w:t>System.out.println</w:t>
-      </w:r>
-      <w:proofErr w:type="spellEnd"/>
-      <w:r>
-        <w:rPr>
-          <w:rFonts w:ascii="Courier New" w:hAnsi="Courier New" w:cs="Courier New"/>
-          <w:b/>
-        </w:rPr>
-        <w:t xml:space="preserve">("computer </w:t>
-      </w:r>
-      <w:proofErr w:type="spellStart"/>
-      <w:r>
-        <w:rPr>
-          <w:rFonts w:ascii="Courier New" w:hAnsi="Courier New" w:cs="Courier New"/>
-          <w:b/>
-        </w:rPr>
-        <w:t>part".replace</w:t>
-      </w:r>
-      <w:proofErr w:type="spellEnd"/>
-      <w:r>
-        <w:rPr>
-          <w:rFonts w:ascii="Courier New" w:hAnsi="Courier New" w:cs="Courier New"/>
-          <w:b/>
-        </w:rPr>
-        <w:t>(</w:t>
-      </w:r>
-      <w:r>
-        <w:rPr>
-          <w:rFonts w:ascii="Courier New" w:hAnsi="Courier New" w:cs="Courier New"/>
-          <w:b/>
-        </w:rPr>
-        <w:t>′</w:t>
-      </w:r>
-      <w:proofErr w:type="spellStart"/>
-      <w:r>
-        <w:rPr>
-          <w:rFonts w:ascii="Courier New" w:hAnsi="Courier New" w:cs="Courier New"/>
-          <w:b/>
-        </w:rPr>
-        <w:t>p′,′m</w:t>
-      </w:r>
-      <w:proofErr w:type="spellEnd"/>
-      <w:r>
-        <w:rPr>
-          <w:rFonts w:ascii="Courier New" w:hAnsi="Courier New" w:cs="Courier New"/>
-          <w:b/>
-        </w:rPr>
-        <w:t>′</w:t>
-      </w:r>
-      <w:r>
-        <w:rPr>
-          <w:rFonts w:ascii="Courier New" w:hAnsi="Courier New" w:cs="Courier New"/>
-          <w:b/>
-        </w:rPr>
-        <w:t>)</w:t>
-      </w:r>
-      <w:proofErr w:type="gramStart"/>
-      <w:r>
-        <w:rPr>
-          <w:rFonts w:ascii="Courier New" w:hAnsi="Courier New" w:cs="Courier New"/>
-          <w:b/>
-        </w:rPr>
-        <w:t>)</w:t>
-      </w:r>
-      <w:r>
-        <w:rPr>
-          <w:rFonts w:ascii="Courier New" w:hAnsi="Courier New" w:cs="Courier New"/>
-          <w:b/>
-        </w:rPr>
-        <w:t>;</w:t>
-      </w:r>
-      <w:proofErr w:type="gramEnd"/>
-    </w:p>
-    <w:p>
-      <w:pPr>
-        <w:jc w:val="both"/>
-        <w:rPr>
-          <w:rFonts w:ascii="Courier New" w:hAnsi="Courier New" w:cs="Courier New"/>
-          <w:b/>
-        </w:rPr>
-      </w:pPr>
-    </w:p>
-    <w:p>
-      <w:pPr>
-        <w:jc w:val="both"/>
-        <w:rPr>
-          <w:rFonts w:ascii="Arial" w:hAnsi="Arial" w:cs="Arial"/>
-          <w:i/>
-          <w:color w:val="808080"/>
-        </w:rPr>
-      </w:pPr>
-      <w:r>
-        <w:rPr>
-          <w:rFonts w:ascii="Lucida Console" w:hAnsi="Lucida Console"/>
-          <w:sz w:val="22"/>
-          <w:szCs w:val="22"/>
-        </w:rPr>
-        <w:tab/>
-      </w:r>
-      <w:r>
-        <w:rPr>
-          <w:rFonts w:ascii="Lucida Console" w:hAnsi="Lucida Console"/>
-          <w:color w:val="808080"/>
-          <w:sz w:val="22"/>
-          <w:szCs w:val="22"/>
-        </w:rPr>
-        <w:tab/>
-      </w:r>
-      <w:r>
-        <w:rPr>
-          <w:rFonts w:ascii="Arial" w:hAnsi="Arial" w:cs="Arial"/>
-          <w:i/>
-          <w:color w:val="808080"/>
-        </w:rPr>
-        <w:t>Output:</w:t>
-      </w:r>
-    </w:p>
-    <w:p>
-      <w:pPr>
-        <w:jc w:val="both"/>
-        <w:rPr>
-          <w:rFonts w:ascii="Lucida Console" w:hAnsi="Lucida Console"/>
-          <w:sz w:val="22"/>
-          <w:szCs w:val="22"/>
-        </w:rPr>
-      </w:pPr>
-    </w:p>
-    <w:p>
-      <w:pPr>
-        <w:jc w:val="both"/>
-        <w:rPr>
-          <w:rFonts w:ascii="Courier New" w:hAnsi="Courier New" w:cs="Courier New"/>
-          <w:b/>
-        </w:rPr>
-      </w:pPr>
-      <w:r>
-        <w:rPr>
-          <w:rFonts w:ascii="Lucida Console" w:hAnsi="Lucida Console"/>
-          <w:b/>
-          <w:sz w:val="22"/>
-          <w:szCs w:val="22"/>
-        </w:rPr>
-        <w:tab/>
-      </w:r>
-      <w:r>
-        <w:rPr>
-          <w:rFonts w:ascii="Courier New" w:hAnsi="Courier New" w:cs="Courier New"/>
-          <w:b/>
-        </w:rPr>
-        <w:t>String advice = "He who hesitates is lost</w:t>
-      </w:r>
-      <w:r>
-        <w:rPr>
-          <w:rFonts w:ascii="Courier New" w:hAnsi="Courier New" w:cs="Courier New"/>
-          <w:b/>
-        </w:rPr>
-        <w:t>?</w:t>
-      </w:r>
-      <w:proofErr w:type="gramStart"/>
-      <w:r>
-        <w:rPr>
-          <w:rFonts w:ascii="Courier New" w:hAnsi="Courier New" w:cs="Courier New"/>
-          <w:b/>
-        </w:rPr>
-        <w:t>";</w:t>
-      </w:r>
-      <w:proofErr w:type="gramEnd"/>
-    </w:p>
-    <w:p>
-      <w:pPr>
-        <w:jc w:val="both"/>
-        <w:rPr>
-          <w:rFonts w:ascii="Courier New" w:hAnsi="Courier New" w:cs="Courier New"/>
-          <w:b/>
-        </w:rPr>
-      </w:pPr>
-      <w:r>
-        <w:rPr>
-          <w:rFonts w:ascii="Courier New" w:hAnsi="Courier New" w:cs="Courier New"/>
-        </w:rPr>
-        <w:tab/>
-      </w:r>
-      <w:r>
-        <w:rPr>
-          <w:rFonts w:ascii="Courier New" w:hAnsi="Courier New" w:cs="Courier New"/>
-          <w:b/>
-        </w:rPr>
-        <w:t xml:space="preserve">advice = </w:t>
-      </w:r>
-      <w:proofErr w:type="spellStart"/>
-      <w:r>
-        <w:rPr>
-          <w:rFonts w:ascii="Courier New" w:hAnsi="Courier New" w:cs="Courier New"/>
-          <w:b/>
-        </w:rPr>
-        <w:t>advice.replace</w:t>
-      </w:r>
-      <w:proofErr w:type="spellEnd"/>
-      <w:r>
-        <w:rPr>
-          <w:rFonts w:ascii="Courier New" w:hAnsi="Courier New" w:cs="Courier New"/>
-          <w:b/>
-        </w:rPr>
-        <w:t>(′ ′,′</w:t>
-      </w:r>
-      <w:r>
-        <w:rPr>
-          <w:rFonts w:ascii="Courier New" w:hAnsi="Courier New" w:cs="Courier New"/>
-          <w:b/>
-        </w:rPr>
-        <w:t>?</w:t>
-      </w:r>
-      <w:r>
-        <w:rPr>
-          <w:rFonts w:ascii="Courier New" w:hAnsi="Courier New" w:cs="Courier New"/>
-          <w:b/>
-        </w:rPr>
-        <w:t>′</w:t>
-      </w:r>
-      <w:proofErr w:type="gramStart"/>
-      <w:r>
-        <w:rPr>
-          <w:rFonts w:ascii="Courier New" w:hAnsi="Courier New" w:cs="Courier New"/>
-          <w:b/>
-        </w:rPr>
-        <w:t>);</w:t>
-      </w:r>
-      <w:proofErr w:type="gramEnd"/>
-    </w:p>
-    <w:p>
-      <w:pPr>
-        <w:jc w:val="both"/>
-        <w:rPr>
-          <w:rFonts w:ascii="Courier New" w:hAnsi="Courier New" w:cs="Courier New"/>
-          <w:b/>
-        </w:rPr>
-      </w:pPr>
-      <w:r>
-        <w:rPr>
-          <w:rFonts w:ascii="Courier New" w:hAnsi="Courier New" w:cs="Courier New"/>
-        </w:rPr>
-        <w:tab/>
-      </w:r>
-      <w:proofErr w:type="spellStart"/>
-      <w:r>
-        <w:rPr>
-          <w:rFonts w:ascii="Courier New" w:hAnsi="Courier New" w:cs="Courier New"/>
-          <w:b/>
-        </w:rPr>
-        <w:t>System.out.println</w:t>
-      </w:r>
-      <w:proofErr w:type="spellEnd"/>
-      <w:r>
-        <w:rPr>
-          <w:rFonts w:ascii="Courier New" w:hAnsi="Courier New" w:cs="Courier New"/>
-          <w:b/>
-        </w:rPr>
-        <w:t>(advice</w:t>
-      </w:r>
-      <w:proofErr w:type="gramStart"/>
-      <w:r>
-        <w:rPr>
-          <w:rFonts w:ascii="Courier New" w:hAnsi="Courier New" w:cs="Courier New"/>
-          <w:b/>
-        </w:rPr>
-        <w:t>);</w:t>
-      </w:r>
-      <w:proofErr w:type="gramEnd"/>
-    </w:p>
-    <w:p>
-      <w:pPr>
-        <w:jc w:val="both"/>
-        <w:rPr>
-          <w:rFonts w:ascii="Lucida Console" w:hAnsi="Lucida Console"/>
-          <w:sz w:val="22"/>
-          <w:szCs w:val="22"/>
-        </w:rPr>
-      </w:pPr>
-    </w:p>
-    <w:p>
-      <w:pPr>
-        <w:ind w:left="567" w:firstLine="567"/>
-        <w:jc w:val="both"/>
-        <w:rPr>
-          <w:rFonts w:ascii="Arial" w:hAnsi="Arial" w:cs="Arial"/>
-          <w:i/>
-          <w:color w:val="808080"/>
-        </w:rPr>
-      </w:pPr>
-      <w:r>
-        <w:rPr>
-          <w:rFonts w:ascii="Arial" w:hAnsi="Arial" w:cs="Arial"/>
-          <w:i/>
-          <w:color w:val="808080"/>
-        </w:rPr>
-        <w:t>Output:</w:t>
-      </w:r>
-    </w:p>
-    <w:p>
-      <w:pPr>
-        <w:jc w:val="both"/>
-        <w:rPr>
-          <w:rFonts w:ascii="Lucida Console" w:hAnsi="Lucida Console"/>
-          <w:sz w:val="22"/>
-          <w:szCs w:val="22"/>
-        </w:rPr>
-      </w:pPr>
-    </w:p>
-    <w:p>
-      <w:pPr>
-        <w:jc w:val="both"/>
-        <w:rPr>
-          <w:rFonts w:ascii="Courier New" w:hAnsi="Courier New" w:cs="Courier New"/>
-          <w:b/>
-          <w:u w:val="single"/>
-        </w:rPr>
-      </w:pPr>
-      <w:r>
-        <w:rPr>
-          <w:rFonts w:ascii="Lucida Console" w:hAnsi="Lucida Console"/>
-          <w:sz w:val="22"/>
-          <w:szCs w:val="22"/>
-        </w:rPr>
-        <w:br w:type="page"/>
-      </w:r>
-      <w:r>
-        <w:rPr>
-          <w:rFonts w:ascii="Courier New" w:hAnsi="Courier New" w:cs="Courier New"/>
-          <w:b/>
-          <w:u w:val="single"/>
-        </w:rPr>
-        <w:lastRenderedPageBreak/>
-        <w:t>t</w:t>
-      </w:r>
-      <w:r>
-        <w:rPr>
-          <w:rFonts w:ascii="Courier New" w:hAnsi="Courier New" w:cs="Courier New"/>
-          <w:b/>
-          <w:u w:val="single"/>
-        </w:rPr>
-        <w:t>rim</w:t>
-      </w:r>
-      <w:r>
-        <w:rPr>
-          <w:rFonts w:ascii="Courier New" w:hAnsi="Courier New" w:cs="Courier New"/>
-          <w:b/>
-          <w:u w:val="single"/>
-        </w:rPr>
-        <w:t>()</w:t>
-      </w:r>
-    </w:p>
-    <w:p>
-      <w:pPr>
-        <w:jc w:val="both"/>
-        <w:rPr>
-          <w:rFonts w:ascii="Lucida Console" w:hAnsi="Lucida Console"/>
-          <w:sz w:val="16"/>
-          <w:szCs w:val="16"/>
-        </w:rPr>
-      </w:pPr>
-    </w:p>
-    <w:p>
-      <w:pPr>
-        <w:jc w:val="both"/>
-        <w:rPr>
-          <w:rFonts w:ascii="Courier New" w:hAnsi="Courier New" w:cs="Courier New"/>
-          <w:b/>
-        </w:rPr>
-      </w:pPr>
-      <w:r>
-        <w:rPr>
-          <w:rFonts w:ascii="Courier New" w:hAnsi="Courier New" w:cs="Courier New"/>
-          <w:b/>
-        </w:rPr>
-        <w:tab/>
-        <w:t>String reply = "   err, let me think...   ";</w:t>
-      </w:r>
-    </w:p>
-    <w:p>
-      <w:pPr>
-        <w:jc w:val="both"/>
-        <w:rPr>
-          <w:rFonts w:ascii="Courier New" w:hAnsi="Courier New" w:cs="Courier New"/>
-          <w:b/>
-        </w:rPr>
-      </w:pPr>
-      <w:r>
-        <w:rPr>
-          <w:rFonts w:ascii="Courier New" w:hAnsi="Courier New" w:cs="Courier New"/>
-        </w:rPr>
-        <w:tab/>
-      </w:r>
-      <w:r>
-        <w:rPr>
-          <w:rFonts w:ascii="Courier New" w:hAnsi="Courier New" w:cs="Courier New"/>
-          <w:b/>
-        </w:rPr>
-        <w:t xml:space="preserve">reply = </w:t>
-      </w:r>
-      <w:proofErr w:type="spellStart"/>
-      <w:r>
-        <w:rPr>
-          <w:rFonts w:ascii="Courier New" w:hAnsi="Courier New" w:cs="Courier New"/>
-          <w:b/>
-        </w:rPr>
-        <w:t>reply.trim</w:t>
-      </w:r>
-      <w:proofErr w:type="spellEnd"/>
-      <w:r>
-        <w:rPr>
-          <w:rFonts w:ascii="Courier New" w:hAnsi="Courier New" w:cs="Courier New"/>
-          <w:b/>
-        </w:rPr>
-        <w:t>(</w:t>
-      </w:r>
-      <w:proofErr w:type="gramStart"/>
-      <w:r>
-        <w:rPr>
-          <w:rFonts w:ascii="Courier New" w:hAnsi="Courier New" w:cs="Courier New"/>
-          <w:b/>
-        </w:rPr>
-        <w:t>);</w:t>
-      </w:r>
-      <w:proofErr w:type="gramEnd"/>
-    </w:p>
-    <w:p>
-      <w:pPr>
-        <w:jc w:val="both"/>
-        <w:rPr>
-          <w:rFonts w:ascii="Lucida Console" w:hAnsi="Lucida Console"/>
-          <w:sz w:val="22"/>
-          <w:szCs w:val="22"/>
-        </w:rPr>
-      </w:pPr>
-    </w:p>
-    <w:p>
-      <w:pPr>
-        <w:jc w:val="both"/>
-        <w:rPr>
-          <w:rFonts w:ascii="Courier New" w:hAnsi="Courier New" w:cs="Courier New"/>
-          <w:b/>
-        </w:rPr>
-      </w:pPr>
-      <w:r>
-        <w:rPr>
-          <w:rFonts w:ascii="Courier New" w:hAnsi="Courier New" w:cs="Courier New"/>
-          <w:sz w:val="22"/>
-          <w:szCs w:val="22"/>
-        </w:rPr>
-        <w:tab/>
-      </w:r>
-      <w:proofErr w:type="spellStart"/>
-      <w:r>
-        <w:rPr>
-          <w:rFonts w:ascii="Courier New" w:hAnsi="Courier New" w:cs="Courier New"/>
-          <w:b/>
-        </w:rPr>
-        <w:t>System.out.println</w:t>
-      </w:r>
-      <w:proofErr w:type="spellEnd"/>
-      <w:r>
-        <w:rPr>
-          <w:rFonts w:ascii="Courier New" w:hAnsi="Courier New" w:cs="Courier New"/>
-          <w:b/>
-        </w:rPr>
-        <w:t>(reply</w:t>
-      </w:r>
-      <w:proofErr w:type="gramStart"/>
-      <w:r>
-        <w:rPr>
-          <w:rFonts w:ascii="Courier New" w:hAnsi="Courier New" w:cs="Courier New"/>
-          <w:b/>
-        </w:rPr>
-        <w:t>);</w:t>
-      </w:r>
-      <w:proofErr w:type="gramEnd"/>
-    </w:p>
-    <w:p>
-      <w:pPr>
-        <w:jc w:val="both"/>
-        <w:rPr>
-          <w:rFonts w:ascii="Courier New" w:hAnsi="Courier New" w:cs="Courier New"/>
-        </w:rPr>
-      </w:pPr>
-    </w:p>
-    <w:p>
-      <w:pPr>
-        <w:jc w:val="both"/>
-        <w:rPr>
-          <w:rFonts w:ascii="Arial" w:hAnsi="Arial" w:cs="Arial"/>
-          <w:i/>
-          <w:color w:val="808080"/>
-        </w:rPr>
-      </w:pPr>
-      <w:r>
-        <w:rPr>
-          <w:rFonts w:ascii="Lucida Console" w:hAnsi="Lucida Console"/>
-          <w:sz w:val="22"/>
-          <w:szCs w:val="22"/>
-        </w:rPr>
-        <w:tab/>
-      </w:r>
-      <w:r>
-        <w:rPr>
-          <w:rFonts w:ascii="Lucida Console" w:hAnsi="Lucida Console"/>
-          <w:sz w:val="22"/>
-          <w:szCs w:val="22"/>
-        </w:rPr>
-        <w:tab/>
-      </w:r>
-      <w:r>
-        <w:rPr>
-          <w:rFonts w:ascii="Arial" w:hAnsi="Arial" w:cs="Arial"/>
-          <w:i/>
-          <w:color w:val="808080"/>
-        </w:rPr>
-        <w:t xml:space="preserve">Output: </w:t>
-      </w:r>
-    </w:p>
-    <w:p>
-      <w:pPr>
-        <w:jc w:val="both"/>
-        <w:rPr>
-          <w:rFonts w:ascii="Arial" w:hAnsi="Arial" w:cs="Arial"/>
-          <w:i/>
-        </w:rPr>
-      </w:pPr>
-    </w:p>
-    <w:p>
-      <w:pPr>
-        <w:jc w:val="both"/>
-        <w:rPr>
-          <w:rFonts w:ascii="Courier New" w:hAnsi="Courier New" w:cs="Courier New"/>
-          <w:b/>
-        </w:rPr>
-      </w:pPr>
-      <w:r>
-        <w:rPr>
-          <w:rFonts w:ascii="Lucida Console" w:hAnsi="Lucida Console"/>
-          <w:b/>
-          <w:sz w:val="22"/>
-          <w:szCs w:val="22"/>
-        </w:rPr>
-        <w:tab/>
-      </w:r>
-      <w:r>
-        <w:rPr>
-          <w:rFonts w:ascii="Courier New" w:hAnsi="Courier New" w:cs="Courier New"/>
-          <w:b/>
-        </w:rPr>
-        <w:t xml:space="preserve">String answer = "   Cogito,             ergo sum   </w:t>
-      </w:r>
-      <w:proofErr w:type="gramStart"/>
-      <w:r>
-        <w:rPr>
-          <w:rFonts w:ascii="Courier New" w:hAnsi="Courier New" w:cs="Courier New"/>
-          <w:b/>
-        </w:rPr>
-        <w:t>";</w:t>
-      </w:r>
-      <w:proofErr w:type="gramEnd"/>
-    </w:p>
-    <w:p>
-      <w:pPr>
-        <w:jc w:val="both"/>
-        <w:rPr>
-          <w:rFonts w:ascii="Courier New" w:hAnsi="Courier New" w:cs="Courier New"/>
-          <w:b/>
-        </w:rPr>
-      </w:pPr>
-      <w:r>
-        <w:rPr>
-          <w:rFonts w:ascii="Courier New" w:hAnsi="Courier New" w:cs="Courier New"/>
-        </w:rPr>
-        <w:tab/>
-      </w:r>
-      <w:r>
-        <w:rPr>
-          <w:rFonts w:ascii="Courier New" w:hAnsi="Courier New" w:cs="Courier New"/>
-          <w:b/>
-        </w:rPr>
-        <w:t xml:space="preserve">answer = </w:t>
-      </w:r>
-      <w:proofErr w:type="spellStart"/>
-      <w:r>
-        <w:rPr>
-          <w:rFonts w:ascii="Courier New" w:hAnsi="Courier New" w:cs="Courier New"/>
-          <w:b/>
-        </w:rPr>
-        <w:t>answer.trim</w:t>
-      </w:r>
-      <w:proofErr w:type="spellEnd"/>
-      <w:r>
-        <w:rPr>
-          <w:rFonts w:ascii="Courier New" w:hAnsi="Courier New" w:cs="Courier New"/>
-          <w:b/>
-        </w:rPr>
-        <w:t>(</w:t>
-      </w:r>
-      <w:proofErr w:type="gramStart"/>
-      <w:r>
-        <w:rPr>
-          <w:rFonts w:ascii="Courier New" w:hAnsi="Courier New" w:cs="Courier New"/>
-          <w:b/>
-        </w:rPr>
-        <w:t>);</w:t>
-      </w:r>
-      <w:proofErr w:type="gramEnd"/>
-    </w:p>
-    <w:p>
-      <w:pPr>
-        <w:jc w:val="both"/>
-        <w:rPr>
-          <w:rFonts w:ascii="Lucida Console" w:hAnsi="Lucida Console"/>
-          <w:sz w:val="22"/>
-          <w:szCs w:val="22"/>
-        </w:rPr>
-      </w:pPr>
-    </w:p>
-    <w:p>
-      <w:pPr>
-        <w:jc w:val="both"/>
-        <w:rPr>
-          <w:rFonts w:ascii="Courier New" w:hAnsi="Courier New" w:cs="Courier New"/>
-          <w:b/>
-        </w:rPr>
-      </w:pPr>
-      <w:r>
-        <w:rPr>
-          <w:rFonts w:ascii="Courier New" w:hAnsi="Courier New" w:cs="Courier New"/>
-          <w:sz w:val="22"/>
-          <w:szCs w:val="22"/>
-        </w:rPr>
-        <w:tab/>
-      </w:r>
-      <w:proofErr w:type="spellStart"/>
-      <w:r>
-        <w:rPr>
-          <w:rFonts w:ascii="Courier New" w:hAnsi="Courier New" w:cs="Courier New"/>
-          <w:b/>
-        </w:rPr>
-        <w:t>System.out.println</w:t>
-      </w:r>
-      <w:proofErr w:type="spellEnd"/>
-      <w:r>
-        <w:rPr>
-          <w:rFonts w:ascii="Courier New" w:hAnsi="Courier New" w:cs="Courier New"/>
-          <w:b/>
-        </w:rPr>
-        <w:t>(answer</w:t>
-      </w:r>
-      <w:proofErr w:type="gramStart"/>
-      <w:r>
-        <w:rPr>
-          <w:rFonts w:ascii="Courier New" w:hAnsi="Courier New" w:cs="Courier New"/>
-          <w:b/>
-        </w:rPr>
-        <w:t>);</w:t>
-      </w:r>
-      <w:proofErr w:type="gramEnd"/>
-    </w:p>
-    <w:p>
-      <w:pPr>
-        <w:jc w:val="both"/>
-        <w:rPr>
-          <w:rFonts w:ascii="Lucida Console" w:hAnsi="Lucida Console"/>
-          <w:sz w:val="22"/>
-          <w:szCs w:val="22"/>
-        </w:rPr>
-      </w:pPr>
-      <w:r>
-        <w:rPr>
-          <w:rFonts w:ascii="Lucida Console" w:hAnsi="Lucida Console"/>
-          <w:sz w:val="22"/>
-          <w:szCs w:val="22"/>
-        </w:rPr>
-        <w:tab/>
-      </w:r>
-    </w:p>
-    <w:p>
-      <w:pPr>
-        <w:ind w:left="567" w:firstLine="567"/>
-        <w:jc w:val="both"/>
-        <w:rPr>
-          <w:rFonts w:ascii="Arial" w:hAnsi="Arial" w:cs="Arial"/>
-          <w:i/>
-          <w:color w:val="808080"/>
-        </w:rPr>
-      </w:pPr>
-      <w:r>
-        <w:rPr>
-          <w:rFonts w:ascii="Arial" w:hAnsi="Arial" w:cs="Arial"/>
-          <w:i/>
-          <w:color w:val="808080"/>
-        </w:rPr>
-        <w:t xml:space="preserve">Output: </w:t>
-      </w:r>
     </w:p>
     <w:p>
       <w:pPr>
@@ -12000,6 +11998,7 @@
     <w:lsdException w:name="HTML Sample" w:semiHidden="1" w:unhideWhenUsed="1"/>
     <w:lsdException w:name="HTML Typewriter" w:semiHidden="1" w:unhideWhenUsed="1"/>
     <w:lsdException w:name="HTML Variable" w:semiHidden="1" w:unhideWhenUsed="1"/>
+    <w:lsdException w:name="Normal Table" w:semiHidden="1" w:unhideWhenUsed="1"/>
     <w:lsdException w:name="annotation subject" w:semiHidden="1" w:unhideWhenUsed="1"/>
     <w:lsdException w:name="No List" w:semiHidden="1" w:unhideWhenUsed="1"/>
     <w:lsdException w:name="Outline List 1" w:semiHidden="1" w:unhideWhenUsed="1"/>
@@ -12042,8 +12041,11 @@
     <w:lsdException w:name="Table Contemporary" w:semiHidden="1" w:unhideWhenUsed="1"/>
     <w:lsdException w:name="Table Elegant" w:semiHidden="1" w:unhideWhenUsed="1"/>
     <w:lsdException w:name="Table Professional" w:semiHidden="1" w:unhideWhenUsed="1"/>
+    <w:lsdException w:name="Table Subtle 1" w:semiHidden="1" w:unhideWhenUsed="1"/>
     <w:lsdException w:name="Table Subtle 2" w:semiHidden="1" w:unhideWhenUsed="1"/>
     <w:lsdException w:name="Table Web 1" w:semiHidden="1" w:unhideWhenUsed="1"/>
+    <w:lsdException w:name="Table Web 2" w:semiHidden="1" w:unhideWhenUsed="1"/>
+    <w:lsdException w:name="Table Web 3" w:semiHidden="1" w:unhideWhenUsed="1"/>
     <w:lsdException w:name="Balloon Text" w:semiHidden="1" w:unhideWhenUsed="1"/>
     <w:lsdException w:name="Table Theme" w:semiHidden="1" w:unhideWhenUsed="1"/>
     <w:lsdException w:name="Placeholder Text" w:semiHidden="1" w:uiPriority="99"/>
@@ -12962,7 +12964,7 @@
 </file>
 
 <file path=customXml/itemProps1.xml><?xml version="1.0" encoding="utf-8"?>
-<ds:datastoreItem xmlns:ds="http://schemas.openxmlformats.org/officeDocument/2006/customXml" ds:itemID="{E3234C06-7459-4019-A680-532780EE4260}">
+<ds:datastoreItem xmlns:ds="http://schemas.openxmlformats.org/officeDocument/2006/customXml" ds:itemID="{0E19C5A8-74AC-42B5-9A2C-EF4A79F34A12}">
   <ds:schemaRefs>
     <ds:schemaRef ds:uri="http://schemas.openxmlformats.org/officeDocument/2006/bibliography"/>
   </ds:schemaRefs>

</xml_diff>